<commit_message>
finalizado da primeira versao finalizado cap 4 relatorio atualizacao do eda conforme relatorio criaca da funcao de grafico de barras no utils
</commit_message>
<xml_diff>
--- a/doc/TCC WILLIAM SANCHES.docx
+++ b/doc/TCC WILLIAM SANCHES.docx
@@ -17557,6 +17557,7 @@
     <w:p>
       <w:pPr>
         <w:pStyle w:val="Ttulo1"/>
+        <w:suppressAutoHyphens/>
         <w:rPr>
           <w:lang w:val="pt-BR" w:eastAsia="pt-BR"/>
         </w:rPr>
@@ -17564,20 +17565,20 @@
       <w:bookmarkStart w:id="16" w:name="_Toc445198585"/>
       <w:r>
         <w:rPr>
-          <w:lang w:eastAsia="pt-BR"/>
+          <w:lang w:val="pt-BR" w:eastAsia="pt-BR"/>
         </w:rPr>
         <w:lastRenderedPageBreak/>
         <w:t>4</w:t>
       </w:r>
       <w:r>
         <w:rPr>
-          <w:lang w:eastAsia="pt-BR"/>
+          <w:lang w:val="pt-BR" w:eastAsia="pt-BR"/>
         </w:rPr>
         <w:t>.</w:t>
       </w:r>
       <w:r>
         <w:rPr>
-          <w:lang w:eastAsia="pt-BR"/>
+          <w:lang w:val="pt-BR" w:eastAsia="pt-BR"/>
         </w:rPr>
         <w:t xml:space="preserve"> </w:t>
       </w:r>
@@ -22965,35 +22966,6 @@
           <w:lang w:eastAsia="pt-BR"/>
         </w:rPr>
       </w:pPr>
-      <w:r>
-        <w:rPr>
-          <w:rFonts w:ascii="Arial" w:hAnsi="Arial" w:cs="Arial"/>
-          <w:sz w:val="24"/>
-          <w:szCs w:val="24"/>
-          <w:lang w:eastAsia="pt-BR"/>
-        </w:rPr>
-        <w:t xml:space="preserve"># vamos, </w:t>
-      </w:r>
-      <w:proofErr w:type="spellStart"/>
-      <w:r>
-        <w:rPr>
-          <w:rFonts w:ascii="Arial" w:hAnsi="Arial" w:cs="Arial"/>
-          <w:sz w:val="24"/>
-          <w:szCs w:val="24"/>
-          <w:lang w:eastAsia="pt-BR"/>
-        </w:rPr>
-        <w:t>entao</w:t>
-      </w:r>
-      <w:proofErr w:type="spellEnd"/>
-      <w:r>
-        <w:rPr>
-          <w:rFonts w:ascii="Arial" w:hAnsi="Arial" w:cs="Arial"/>
-          <w:sz w:val="24"/>
-          <w:szCs w:val="24"/>
-          <w:lang w:eastAsia="pt-BR"/>
-        </w:rPr>
-        <w:t>, efetuar analises pelo prisma das entidades sancionadas</w:t>
-      </w:r>
     </w:p>
     <w:p>
       <w:pPr>
@@ -23015,19 +22987,89 @@
           <w:szCs w:val="24"/>
           <w:lang w:eastAsia="pt-BR"/>
         </w:rPr>
-        <w:t xml:space="preserve"># vamos verificar o </w:t>
-      </w:r>
-      <w:proofErr w:type="spellStart"/>
-      <w:r>
-        <w:rPr>
-          <w:rFonts w:ascii="Arial" w:hAnsi="Arial" w:cs="Arial"/>
-          <w:sz w:val="24"/>
-          <w:szCs w:val="24"/>
-          <w:lang w:eastAsia="pt-BR"/>
-        </w:rPr>
-        <w:t>indice</w:t>
-      </w:r>
-      <w:proofErr w:type="spellEnd"/>
+        <w:t xml:space="preserve">Após essas análises </w:t>
+      </w:r>
+      <w:r>
+        <w:rPr>
+          <w:rFonts w:ascii="Arial" w:hAnsi="Arial" w:cs="Arial"/>
+          <w:sz w:val="24"/>
+          <w:szCs w:val="24"/>
+          <w:lang w:eastAsia="pt-BR"/>
+        </w:rPr>
+        <w:t>foram realizadas análises explorat</w:t>
+      </w:r>
+      <w:r>
+        <w:rPr>
+          <w:rFonts w:ascii="Arial" w:hAnsi="Arial" w:cs="Arial"/>
+          <w:sz w:val="24"/>
+          <w:szCs w:val="24"/>
+          <w:lang w:eastAsia="pt-BR"/>
+        </w:rPr>
+        <w:t>órias pela</w:t>
+      </w:r>
+      <w:r>
+        <w:rPr>
+          <w:rFonts w:ascii="Arial" w:hAnsi="Arial" w:cs="Arial"/>
+          <w:sz w:val="24"/>
+          <w:szCs w:val="24"/>
+          <w:lang w:eastAsia="pt-BR"/>
+        </w:rPr>
+        <w:t xml:space="preserve"> p</w:t>
+      </w:r>
+      <w:r>
+        <w:rPr>
+          <w:rFonts w:ascii="Arial" w:hAnsi="Arial" w:cs="Arial"/>
+          <w:sz w:val="24"/>
+          <w:szCs w:val="24"/>
+          <w:lang w:eastAsia="pt-BR"/>
+        </w:rPr>
+        <w:t>erspectiva</w:t>
+      </w:r>
+      <w:r>
+        <w:rPr>
+          <w:rFonts w:ascii="Arial" w:hAnsi="Arial" w:cs="Arial"/>
+          <w:sz w:val="24"/>
+          <w:szCs w:val="24"/>
+          <w:lang w:eastAsia="pt-BR"/>
+        </w:rPr>
+        <w:t xml:space="preserve"> das </w:t>
+      </w:r>
+      <w:r>
+        <w:rPr>
+          <w:rFonts w:ascii="Arial" w:hAnsi="Arial" w:cs="Arial"/>
+          <w:sz w:val="24"/>
+          <w:szCs w:val="24"/>
+          <w:lang w:eastAsia="pt-BR"/>
+        </w:rPr>
+        <w:t>entidades sancionadas</w:t>
+      </w:r>
+      <w:r>
+        <w:rPr>
+          <w:rFonts w:ascii="Arial" w:hAnsi="Arial" w:cs="Arial"/>
+          <w:sz w:val="24"/>
+          <w:szCs w:val="24"/>
+          <w:lang w:eastAsia="pt-BR"/>
+        </w:rPr>
+        <w:t>. A</w:t>
+      </w:r>
+      <w:r>
+        <w:rPr>
+          <w:rFonts w:ascii="Arial" w:hAnsi="Arial" w:cs="Arial"/>
+          <w:sz w:val="24"/>
+          <w:szCs w:val="24"/>
+          <w:lang w:eastAsia="pt-BR"/>
+        </w:rPr>
+        <w:t xml:space="preserve"> primeira análise verificou o </w:t>
+      </w:r>
+      <w:r>
+        <w:rPr>
+          <w:rFonts w:ascii="Arial" w:hAnsi="Arial" w:cs="Arial"/>
+          <w:sz w:val="24"/>
+          <w:szCs w:val="24"/>
+          <w:lang w:eastAsia="pt-BR"/>
+        </w:rPr>
+        <w:t>índice</w:t>
+      </w:r>
       <w:r>
         <w:rPr>
           <w:rFonts w:ascii="Arial" w:hAnsi="Arial" w:cs="Arial"/>
@@ -23037,17 +23079,15 @@
         </w:rPr>
         <w:t xml:space="preserve"> de </w:t>
       </w:r>
-      <w:proofErr w:type="spellStart"/>
-      <w:r>
-        <w:rPr>
-          <w:rFonts w:ascii="Arial" w:hAnsi="Arial" w:cs="Arial"/>
-          <w:sz w:val="24"/>
-          <w:szCs w:val="24"/>
-          <w:lang w:eastAsia="pt-BR"/>
-        </w:rPr>
-        <w:t>reincidencia</w:t>
-      </w:r>
-      <w:proofErr w:type="spellEnd"/>
+      <w:r>
+        <w:rPr>
+          <w:rFonts w:ascii="Arial" w:hAnsi="Arial" w:cs="Arial"/>
+          <w:sz w:val="24"/>
+          <w:szCs w:val="24"/>
+          <w:lang w:eastAsia="pt-BR"/>
+        </w:rPr>
+        <w:t>reincidência</w:t>
+      </w:r>
       <w:r>
         <w:rPr>
           <w:rFonts w:ascii="Arial" w:hAnsi="Arial" w:cs="Arial"/>
@@ -23057,25 +23097,14 @@
         </w:rPr>
         <w:t xml:space="preserve"> de </w:t>
       </w:r>
-      <w:proofErr w:type="spellStart"/>
-      <w:r>
-        <w:rPr>
-          <w:rFonts w:ascii="Arial" w:hAnsi="Arial" w:cs="Arial"/>
-          <w:sz w:val="24"/>
-          <w:szCs w:val="24"/>
-          <w:lang w:eastAsia="pt-BR"/>
-        </w:rPr>
-        <w:t>sancoes</w:t>
-      </w:r>
-      <w:proofErr w:type="spellEnd"/>
-      <w:r>
-        <w:rPr>
-          <w:rFonts w:ascii="Arial" w:hAnsi="Arial" w:cs="Arial"/>
-          <w:sz w:val="24"/>
-          <w:szCs w:val="24"/>
-          <w:lang w:eastAsia="pt-BR"/>
-        </w:rPr>
-        <w:t xml:space="preserve"> por entidades</w:t>
+      <w:r>
+        <w:rPr>
+          <w:rFonts w:ascii="Arial" w:hAnsi="Arial" w:cs="Arial"/>
+          <w:sz w:val="24"/>
+          <w:szCs w:val="24"/>
+          <w:lang w:eastAsia="pt-BR"/>
+        </w:rPr>
+        <w:t>das entidades, ou seja, se uma mesma entidade já sofreu mais de uma sanção.</w:t>
       </w:r>
     </w:p>
     <w:p>
@@ -23091,75 +23120,6 @@
           <w:lang w:eastAsia="pt-BR"/>
         </w:rPr>
       </w:pPr>
-      <w:r>
-        <w:rPr>
-          <w:rFonts w:ascii="Arial" w:hAnsi="Arial" w:cs="Arial"/>
-          <w:sz w:val="24"/>
-          <w:szCs w:val="24"/>
-          <w:lang w:eastAsia="pt-BR"/>
-        </w:rPr>
-        <w:t xml:space="preserve"># o </w:t>
-      </w:r>
-      <w:proofErr w:type="spellStart"/>
-      <w:r>
-        <w:rPr>
-          <w:rFonts w:ascii="Arial" w:hAnsi="Arial" w:cs="Arial"/>
-          <w:sz w:val="24"/>
-          <w:szCs w:val="24"/>
-          <w:lang w:eastAsia="pt-BR"/>
-        </w:rPr>
-        <w:t>indice</w:t>
-      </w:r>
-      <w:proofErr w:type="spellEnd"/>
-      <w:r>
-        <w:rPr>
-          <w:rFonts w:ascii="Arial" w:hAnsi="Arial" w:cs="Arial"/>
-          <w:sz w:val="24"/>
-          <w:szCs w:val="24"/>
-          <w:lang w:eastAsia="pt-BR"/>
-        </w:rPr>
-        <w:t xml:space="preserve"> de </w:t>
-      </w:r>
-      <w:proofErr w:type="spellStart"/>
-      <w:r>
-        <w:rPr>
-          <w:rFonts w:ascii="Arial" w:hAnsi="Arial" w:cs="Arial"/>
-          <w:sz w:val="24"/>
-          <w:szCs w:val="24"/>
-          <w:lang w:eastAsia="pt-BR"/>
-        </w:rPr>
-        <w:t>reincidencia</w:t>
-      </w:r>
-      <w:proofErr w:type="spellEnd"/>
-      <w:r>
-        <w:rPr>
-          <w:rFonts w:ascii="Arial" w:hAnsi="Arial" w:cs="Arial"/>
-          <w:sz w:val="24"/>
-          <w:szCs w:val="24"/>
-          <w:lang w:eastAsia="pt-BR"/>
-        </w:rPr>
-        <w:t xml:space="preserve"> e de cerca de 16,3 %, uma taxa </w:t>
-      </w:r>
-      <w:proofErr w:type="spellStart"/>
-      <w:r>
-        <w:rPr>
-          <w:rFonts w:ascii="Arial" w:hAnsi="Arial" w:cs="Arial"/>
-          <w:sz w:val="24"/>
-          <w:szCs w:val="24"/>
-          <w:lang w:eastAsia="pt-BR"/>
-        </w:rPr>
-        <w:t>razoavel</w:t>
-      </w:r>
-      <w:proofErr w:type="spellEnd"/>
-      <w:r>
-        <w:rPr>
-          <w:rFonts w:ascii="Arial" w:hAnsi="Arial" w:cs="Arial"/>
-          <w:sz w:val="24"/>
-          <w:szCs w:val="24"/>
-          <w:lang w:eastAsia="pt-BR"/>
-        </w:rPr>
-        <w:t xml:space="preserve"> que vale a pena analisarmos</w:t>
-      </w:r>
     </w:p>
     <w:p>
       <w:pPr>
@@ -23279,7 +23239,7 @@
     <w:p>
       <w:pPr>
         <w:suppressAutoHyphens/>
-        <w:spacing w:line="360" w:lineRule="auto"/>
+        <w:spacing w:after="0" w:line="360" w:lineRule="auto"/>
         <w:ind w:firstLine="709"/>
         <w:jc w:val="both"/>
         <w:rPr>
@@ -23289,6 +23249,107 @@
           <w:lang w:eastAsia="pt-BR"/>
         </w:rPr>
       </w:pPr>
+      <w:r>
+        <w:rPr>
+          <w:rFonts w:ascii="Arial" w:hAnsi="Arial" w:cs="Arial"/>
+          <w:sz w:val="24"/>
+          <w:szCs w:val="24"/>
+          <w:lang w:eastAsia="pt-BR"/>
+        </w:rPr>
+        <w:t xml:space="preserve">Pode-se verificar que </w:t>
+      </w:r>
+      <w:r>
+        <w:rPr>
+          <w:rFonts w:ascii="Arial" w:hAnsi="Arial" w:cs="Arial"/>
+          <w:sz w:val="24"/>
+          <w:szCs w:val="24"/>
+          <w:lang w:eastAsia="pt-BR"/>
+        </w:rPr>
+        <w:t xml:space="preserve">o </w:t>
+      </w:r>
+      <w:r>
+        <w:rPr>
+          <w:rFonts w:ascii="Arial" w:hAnsi="Arial" w:cs="Arial"/>
+          <w:sz w:val="24"/>
+          <w:szCs w:val="24"/>
+          <w:lang w:eastAsia="pt-BR"/>
+        </w:rPr>
+        <w:t>índice</w:t>
+      </w:r>
+      <w:r>
+        <w:rPr>
+          <w:rFonts w:ascii="Arial" w:hAnsi="Arial" w:cs="Arial"/>
+          <w:sz w:val="24"/>
+          <w:szCs w:val="24"/>
+          <w:lang w:eastAsia="pt-BR"/>
+        </w:rPr>
+        <w:t xml:space="preserve"> de </w:t>
+      </w:r>
+      <w:r>
+        <w:rPr>
+          <w:rFonts w:ascii="Arial" w:hAnsi="Arial" w:cs="Arial"/>
+          <w:sz w:val="24"/>
+          <w:szCs w:val="24"/>
+          <w:lang w:eastAsia="pt-BR"/>
+        </w:rPr>
+        <w:t>reincidência</w:t>
+      </w:r>
+      <w:r>
+        <w:rPr>
+          <w:rFonts w:ascii="Arial" w:hAnsi="Arial" w:cs="Arial"/>
+          <w:sz w:val="24"/>
+          <w:szCs w:val="24"/>
+          <w:lang w:eastAsia="pt-BR"/>
+        </w:rPr>
+        <w:t xml:space="preserve"> e de cerca de 16,3 %, uma taxa </w:t>
+      </w:r>
+      <w:r>
+        <w:rPr>
+          <w:rFonts w:ascii="Arial" w:hAnsi="Arial" w:cs="Arial"/>
+          <w:sz w:val="24"/>
+          <w:szCs w:val="24"/>
+          <w:lang w:eastAsia="pt-BR"/>
+        </w:rPr>
+        <w:t>razoável</w:t>
+      </w:r>
+      <w:r>
+        <w:rPr>
+          <w:rFonts w:ascii="Arial" w:hAnsi="Arial" w:cs="Arial"/>
+          <w:sz w:val="24"/>
+          <w:szCs w:val="24"/>
+          <w:lang w:eastAsia="pt-BR"/>
+        </w:rPr>
+        <w:t xml:space="preserve"> que vale a pena </w:t>
+      </w:r>
+      <w:r>
+        <w:rPr>
+          <w:rFonts w:ascii="Arial" w:hAnsi="Arial" w:cs="Arial"/>
+          <w:sz w:val="24"/>
+          <w:szCs w:val="24"/>
+          <w:lang w:eastAsia="pt-BR"/>
+        </w:rPr>
+        <w:t xml:space="preserve">ser analisada.  O </w:t>
+      </w:r>
+      <w:proofErr w:type="spellStart"/>
+      <w:r>
+        <w:rPr>
+          <w:rFonts w:ascii="Arial" w:hAnsi="Arial" w:cs="Arial"/>
+          <w:sz w:val="24"/>
+          <w:szCs w:val="24"/>
+          <w:lang w:eastAsia="pt-BR"/>
+        </w:rPr>
+        <w:t>dataframe</w:t>
+      </w:r>
+      <w:proofErr w:type="spellEnd"/>
+      <w:r>
+        <w:rPr>
+          <w:rFonts w:ascii="Arial" w:hAnsi="Arial" w:cs="Arial"/>
+          <w:sz w:val="24"/>
+          <w:szCs w:val="24"/>
+          <w:lang w:eastAsia="pt-BR"/>
+        </w:rPr>
+        <w:t xml:space="preserve"> foi filtrado para obter apenas pessoas reincidentes, para focar a análise nesse escopo.</w:t>
+      </w:r>
     </w:p>
     <w:p>
       <w:pPr>
@@ -23310,47 +23371,41 @@
           <w:szCs w:val="24"/>
           <w:lang w:eastAsia="pt-BR"/>
         </w:rPr>
-        <w:t xml:space="preserve"># filtrando o </w:t>
-      </w:r>
-      <w:proofErr w:type="spellStart"/>
-      <w:r>
-        <w:rPr>
-          <w:rFonts w:ascii="Arial" w:hAnsi="Arial" w:cs="Arial"/>
-          <w:sz w:val="24"/>
-          <w:szCs w:val="24"/>
-          <w:lang w:eastAsia="pt-BR"/>
-        </w:rPr>
-        <w:t>dataframe</w:t>
-      </w:r>
-      <w:proofErr w:type="spellEnd"/>
-      <w:r>
-        <w:rPr>
-          <w:rFonts w:ascii="Arial" w:hAnsi="Arial" w:cs="Arial"/>
-          <w:sz w:val="24"/>
-          <w:szCs w:val="24"/>
-          <w:lang w:eastAsia="pt-BR"/>
-        </w:rPr>
-        <w:t xml:space="preserve"> para obter apenas pessoas com quantidade de </w:t>
-      </w:r>
-      <w:proofErr w:type="spellStart"/>
-      <w:r>
-        <w:rPr>
-          <w:rFonts w:ascii="Arial" w:hAnsi="Arial" w:cs="Arial"/>
-          <w:sz w:val="24"/>
-          <w:szCs w:val="24"/>
-          <w:lang w:eastAsia="pt-BR"/>
-        </w:rPr>
-        <w:t>sancoes</w:t>
-      </w:r>
-      <w:proofErr w:type="spellEnd"/>
-      <w:r>
-        <w:rPr>
-          <w:rFonts w:ascii="Arial" w:hAnsi="Arial" w:cs="Arial"/>
-          <w:sz w:val="24"/>
-          <w:szCs w:val="24"/>
-          <w:lang w:eastAsia="pt-BR"/>
-        </w:rPr>
-        <w:t xml:space="preserve"> &gt; 2</w:t>
+        <w:drawing>
+          <wp:inline distT="0" distB="0" distL="0" distR="0" wp14:anchorId="4694E839" wp14:editId="0977D300">
+            <wp:extent cx="5212080" cy="804672"/>
+            <wp:effectExtent l="0" t="0" r="7620" b="0"/>
+            <wp:docPr id="89" name="Imagem 89"/>
+            <wp:cNvGraphicFramePr>
+              <a:graphicFrameLocks xmlns:a="http://schemas.openxmlformats.org/drawingml/2006/main" noChangeAspect="1"/>
+            </wp:cNvGraphicFramePr>
+            <a:graphic xmlns:a="http://schemas.openxmlformats.org/drawingml/2006/main">
+              <a:graphicData uri="http://schemas.openxmlformats.org/drawingml/2006/picture">
+                <pic:pic xmlns:pic="http://schemas.openxmlformats.org/drawingml/2006/picture">
+                  <pic:nvPicPr>
+                    <pic:cNvPr id="1" name=""/>
+                    <pic:cNvPicPr/>
+                  </pic:nvPicPr>
+                  <pic:blipFill>
+                    <a:blip r:embed="rId84"/>
+                    <a:stretch>
+                      <a:fillRect/>
+                    </a:stretch>
+                  </pic:blipFill>
+                  <pic:spPr>
+                    <a:xfrm>
+                      <a:off x="0" y="0"/>
+                      <a:ext cx="5212080" cy="804672"/>
+                    </a:xfrm>
+                    <a:prstGeom prst="rect">
+                      <a:avLst/>
+                    </a:prstGeom>
+                  </pic:spPr>
+                </pic:pic>
+              </a:graphicData>
+            </a:graphic>
+          </wp:inline>
+        </w:drawing>
       </w:r>
     </w:p>
     <w:p>
@@ -23366,8 +23421,925 @@
           <w:lang w:eastAsia="pt-BR"/>
         </w:rPr>
       </w:pPr>
+      <w:r>
+        <w:rPr>
+          <w:rFonts w:ascii="Arial" w:hAnsi="Arial" w:cs="Arial"/>
+          <w:sz w:val="24"/>
+          <w:szCs w:val="24"/>
+          <w:lang w:eastAsia="pt-BR"/>
+        </w:rPr>
+        <w:drawing>
+          <wp:inline distT="0" distB="0" distL="0" distR="0" wp14:anchorId="324C5D84" wp14:editId="7B7F4F54">
+            <wp:extent cx="5212080" cy="1097280"/>
+            <wp:effectExtent l="0" t="0" r="7620" b="7620"/>
+            <wp:docPr id="90" name="Imagem 90"/>
+            <wp:cNvGraphicFramePr>
+              <a:graphicFrameLocks xmlns:a="http://schemas.openxmlformats.org/drawingml/2006/main" noChangeAspect="1"/>
+            </wp:cNvGraphicFramePr>
+            <a:graphic xmlns:a="http://schemas.openxmlformats.org/drawingml/2006/main">
+              <a:graphicData uri="http://schemas.openxmlformats.org/drawingml/2006/picture">
+                <pic:pic xmlns:pic="http://schemas.openxmlformats.org/drawingml/2006/picture">
+                  <pic:nvPicPr>
+                    <pic:cNvPr id="1" name=""/>
+                    <pic:cNvPicPr/>
+                  </pic:nvPicPr>
+                  <pic:blipFill>
+                    <a:blip r:embed="rId85"/>
+                    <a:stretch>
+                      <a:fillRect/>
+                    </a:stretch>
+                  </pic:blipFill>
+                  <pic:spPr>
+                    <a:xfrm>
+                      <a:off x="0" y="0"/>
+                      <a:ext cx="5212080" cy="1097280"/>
+                    </a:xfrm>
+                    <a:prstGeom prst="rect">
+                      <a:avLst/>
+                    </a:prstGeom>
+                  </pic:spPr>
+                </pic:pic>
+              </a:graphicData>
+            </a:graphic>
+          </wp:inline>
+        </w:drawing>
+      </w:r>
+    </w:p>
+    <w:p>
+      <w:pPr>
+        <w:suppressAutoHyphens/>
+        <w:spacing w:line="360" w:lineRule="auto"/>
+        <w:ind w:firstLine="709"/>
+        <w:jc w:val="both"/>
+        <w:rPr>
+          <w:rFonts w:ascii="Arial" w:hAnsi="Arial" w:cs="Arial"/>
+          <w:sz w:val="24"/>
+          <w:szCs w:val="24"/>
+          <w:lang w:eastAsia="pt-BR"/>
+        </w:rPr>
+      </w:pPr>
+      <w:r>
+        <w:rPr>
+          <w:rFonts w:ascii="Arial" w:hAnsi="Arial" w:cs="Arial"/>
+          <w:sz w:val="24"/>
+          <w:szCs w:val="24"/>
+          <w:lang w:eastAsia="pt-BR"/>
+        </w:rPr>
+        <w:t>Verificou-se a distribuição de reincidentes entre pessoa física e jurídica</w:t>
+      </w:r>
+    </w:p>
+    <w:p>
+      <w:pPr>
+        <w:suppressAutoHyphens/>
+        <w:spacing w:line="360" w:lineRule="auto"/>
+        <w:ind w:firstLine="709"/>
+        <w:jc w:val="both"/>
+        <w:rPr>
+          <w:rFonts w:ascii="Arial" w:hAnsi="Arial" w:cs="Arial"/>
+          <w:sz w:val="24"/>
+          <w:szCs w:val="24"/>
+          <w:lang w:eastAsia="pt-BR"/>
+        </w:rPr>
+      </w:pPr>
+      <w:r>
+        <w:rPr>
+          <w:rFonts w:ascii="Arial" w:hAnsi="Arial" w:cs="Arial"/>
+          <w:sz w:val="24"/>
+          <w:szCs w:val="24"/>
+          <w:lang w:eastAsia="pt-BR"/>
+        </w:rPr>
+        <w:drawing>
+          <wp:inline distT="0" distB="0" distL="0" distR="0" wp14:anchorId="6EDCBA1C" wp14:editId="0E476AE2">
+            <wp:extent cx="5760085" cy="519430"/>
+            <wp:effectExtent l="0" t="0" r="0" b="0"/>
+            <wp:docPr id="105" name="Imagem 105"/>
+            <wp:cNvGraphicFramePr>
+              <a:graphicFrameLocks xmlns:a="http://schemas.openxmlformats.org/drawingml/2006/main" noChangeAspect="1"/>
+            </wp:cNvGraphicFramePr>
+            <a:graphic xmlns:a="http://schemas.openxmlformats.org/drawingml/2006/main">
+              <a:graphicData uri="http://schemas.openxmlformats.org/drawingml/2006/picture">
+                <pic:pic xmlns:pic="http://schemas.openxmlformats.org/drawingml/2006/picture">
+                  <pic:nvPicPr>
+                    <pic:cNvPr id="1" name=""/>
+                    <pic:cNvPicPr/>
+                  </pic:nvPicPr>
+                  <pic:blipFill>
+                    <a:blip r:embed="rId86"/>
+                    <a:stretch>
+                      <a:fillRect/>
+                    </a:stretch>
+                  </pic:blipFill>
+                  <pic:spPr>
+                    <a:xfrm>
+                      <a:off x="0" y="0"/>
+                      <a:ext cx="5760085" cy="519430"/>
+                    </a:xfrm>
+                    <a:prstGeom prst="rect">
+                      <a:avLst/>
+                    </a:prstGeom>
+                  </pic:spPr>
+                </pic:pic>
+              </a:graphicData>
+            </a:graphic>
+          </wp:inline>
+        </w:drawing>
+      </w:r>
+    </w:p>
+    <w:p>
+      <w:pPr>
+        <w:suppressAutoHyphens/>
+        <w:spacing w:line="360" w:lineRule="auto"/>
+        <w:ind w:firstLine="709"/>
+        <w:jc w:val="both"/>
+        <w:rPr>
+          <w:rFonts w:ascii="Arial" w:hAnsi="Arial" w:cs="Arial"/>
+          <w:sz w:val="24"/>
+          <w:szCs w:val="24"/>
+          <w:lang w:eastAsia="pt-BR"/>
+        </w:rPr>
+      </w:pPr>
+      <w:r>
+        <w:rPr>
+          <w:rFonts w:ascii="Arial" w:hAnsi="Arial" w:cs="Arial"/>
+          <w:sz w:val="24"/>
+          <w:szCs w:val="24"/>
+          <w:lang w:eastAsia="pt-BR"/>
+        </w:rPr>
+        <w:drawing>
+          <wp:inline distT="0" distB="0" distL="0" distR="0" wp14:anchorId="0B91B997" wp14:editId="708992D8">
+            <wp:extent cx="2896004" cy="838317"/>
+            <wp:effectExtent l="0" t="0" r="0" b="0"/>
+            <wp:docPr id="103" name="Imagem 103"/>
+            <wp:cNvGraphicFramePr>
+              <a:graphicFrameLocks xmlns:a="http://schemas.openxmlformats.org/drawingml/2006/main" noChangeAspect="1"/>
+            </wp:cNvGraphicFramePr>
+            <a:graphic xmlns:a="http://schemas.openxmlformats.org/drawingml/2006/main">
+              <a:graphicData uri="http://schemas.openxmlformats.org/drawingml/2006/picture">
+                <pic:pic xmlns:pic="http://schemas.openxmlformats.org/drawingml/2006/picture">
+                  <pic:nvPicPr>
+                    <pic:cNvPr id="1" name=""/>
+                    <pic:cNvPicPr/>
+                  </pic:nvPicPr>
+                  <pic:blipFill>
+                    <a:blip r:embed="rId87"/>
+                    <a:stretch>
+                      <a:fillRect/>
+                    </a:stretch>
+                  </pic:blipFill>
+                  <pic:spPr>
+                    <a:xfrm>
+                      <a:off x="0" y="0"/>
+                      <a:ext cx="2896004" cy="838317"/>
+                    </a:xfrm>
+                    <a:prstGeom prst="rect">
+                      <a:avLst/>
+                    </a:prstGeom>
+                  </pic:spPr>
+                </pic:pic>
+              </a:graphicData>
+            </a:graphic>
+          </wp:inline>
+        </w:drawing>
+      </w:r>
+    </w:p>
+    <w:p>
+      <w:pPr>
+        <w:suppressAutoHyphens/>
+        <w:spacing w:line="360" w:lineRule="auto"/>
+        <w:ind w:firstLine="709"/>
+        <w:jc w:val="both"/>
+        <w:rPr>
+          <w:rFonts w:ascii="Arial" w:hAnsi="Arial" w:cs="Arial"/>
+          <w:sz w:val="24"/>
+          <w:szCs w:val="24"/>
+          <w:lang w:eastAsia="pt-BR"/>
+        </w:rPr>
+      </w:pPr>
+      <w:r>
+        <w:rPr>
+          <w:rFonts w:ascii="Arial" w:hAnsi="Arial" w:cs="Arial"/>
+          <w:sz w:val="24"/>
+          <w:szCs w:val="24"/>
+          <w:lang w:eastAsia="pt-BR"/>
+        </w:rPr>
+        <w:t>Nota-se que a distribuição de reincidentes é muito parecida com a distribuição geral entre pessoas físicas e jurídicas.</w:t>
+      </w:r>
+    </w:p>
+    <w:p>
+      <w:pPr>
+        <w:suppressAutoHyphens/>
+        <w:spacing w:line="360" w:lineRule="auto"/>
+        <w:ind w:firstLine="709"/>
+        <w:jc w:val="both"/>
+        <w:rPr>
+          <w:rFonts w:ascii="Arial" w:hAnsi="Arial" w:cs="Arial"/>
+          <w:sz w:val="24"/>
+          <w:szCs w:val="24"/>
+          <w:lang w:eastAsia="pt-BR"/>
+        </w:rPr>
+      </w:pPr>
+      <w:r>
+        <w:rPr>
+          <w:rFonts w:ascii="Arial" w:hAnsi="Arial" w:cs="Arial"/>
+          <w:sz w:val="24"/>
+          <w:szCs w:val="24"/>
+          <w:lang w:eastAsia="pt-BR"/>
+        </w:rPr>
+        <w:t>Também foi analisado qual é o estado de origem das entidades reincidentes.</w:t>
+      </w:r>
+    </w:p>
+    <w:p>
+      <w:pPr>
+        <w:suppressAutoHyphens/>
+        <w:spacing w:line="360" w:lineRule="auto"/>
+        <w:ind w:firstLine="709"/>
+        <w:jc w:val="both"/>
+        <w:rPr>
+          <w:rFonts w:ascii="Arial" w:hAnsi="Arial" w:cs="Arial"/>
+          <w:sz w:val="24"/>
+          <w:szCs w:val="24"/>
+          <w:lang w:eastAsia="pt-BR"/>
+        </w:rPr>
+      </w:pPr>
+      <w:r>
+        <w:rPr>
+          <w:rFonts w:ascii="Arial" w:hAnsi="Arial" w:cs="Arial"/>
+          <w:sz w:val="24"/>
+          <w:szCs w:val="24"/>
+          <w:lang w:eastAsia="pt-BR"/>
+        </w:rPr>
+        <w:drawing>
+          <wp:inline distT="0" distB="0" distL="0" distR="0" wp14:anchorId="5E57CA66" wp14:editId="3590883D">
+            <wp:extent cx="5760085" cy="454660"/>
+            <wp:effectExtent l="0" t="0" r="0" b="2540"/>
+            <wp:docPr id="106" name="Imagem 106"/>
+            <wp:cNvGraphicFramePr>
+              <a:graphicFrameLocks xmlns:a="http://schemas.openxmlformats.org/drawingml/2006/main" noChangeAspect="1"/>
+            </wp:cNvGraphicFramePr>
+            <a:graphic xmlns:a="http://schemas.openxmlformats.org/drawingml/2006/main">
+              <a:graphicData uri="http://schemas.openxmlformats.org/drawingml/2006/picture">
+                <pic:pic xmlns:pic="http://schemas.openxmlformats.org/drawingml/2006/picture">
+                  <pic:nvPicPr>
+                    <pic:cNvPr id="1" name=""/>
+                    <pic:cNvPicPr/>
+                  </pic:nvPicPr>
+                  <pic:blipFill>
+                    <a:blip r:embed="rId88"/>
+                    <a:stretch>
+                      <a:fillRect/>
+                    </a:stretch>
+                  </pic:blipFill>
+                  <pic:spPr>
+                    <a:xfrm>
+                      <a:off x="0" y="0"/>
+                      <a:ext cx="5760085" cy="454660"/>
+                    </a:xfrm>
+                    <a:prstGeom prst="rect">
+                      <a:avLst/>
+                    </a:prstGeom>
+                  </pic:spPr>
+                </pic:pic>
+              </a:graphicData>
+            </a:graphic>
+          </wp:inline>
+        </w:drawing>
+      </w:r>
+    </w:p>
+    <w:p>
+      <w:pPr>
+        <w:suppressAutoHyphens/>
+        <w:spacing w:line="360" w:lineRule="auto"/>
+        <w:ind w:firstLine="709"/>
+        <w:jc w:val="both"/>
+        <w:rPr>
+          <w:rFonts w:ascii="Arial" w:hAnsi="Arial" w:cs="Arial"/>
+          <w:sz w:val="24"/>
+          <w:szCs w:val="24"/>
+          <w:lang w:eastAsia="pt-BR"/>
+        </w:rPr>
+      </w:pPr>
+      <w:r>
+        <w:rPr>
+          <w:rFonts w:ascii="Arial" w:hAnsi="Arial" w:cs="Arial"/>
+          <w:sz w:val="24"/>
+          <w:szCs w:val="24"/>
+          <w:lang w:eastAsia="pt-BR"/>
+        </w:rPr>
+        <w:lastRenderedPageBreak/>
+        <w:drawing>
+          <wp:inline distT="0" distB="0" distL="0" distR="0" wp14:anchorId="17D86E33" wp14:editId="650865FB">
+            <wp:extent cx="3381847" cy="4515480"/>
+            <wp:effectExtent l="0" t="0" r="9525" b="0"/>
+            <wp:docPr id="104" name="Imagem 104"/>
+            <wp:cNvGraphicFramePr>
+              <a:graphicFrameLocks xmlns:a="http://schemas.openxmlformats.org/drawingml/2006/main" noChangeAspect="1"/>
+            </wp:cNvGraphicFramePr>
+            <a:graphic xmlns:a="http://schemas.openxmlformats.org/drawingml/2006/main">
+              <a:graphicData uri="http://schemas.openxmlformats.org/drawingml/2006/picture">
+                <pic:pic xmlns:pic="http://schemas.openxmlformats.org/drawingml/2006/picture">
+                  <pic:nvPicPr>
+                    <pic:cNvPr id="1" name=""/>
+                    <pic:cNvPicPr/>
+                  </pic:nvPicPr>
+                  <pic:blipFill>
+                    <a:blip r:embed="rId89"/>
+                    <a:stretch>
+                      <a:fillRect/>
+                    </a:stretch>
+                  </pic:blipFill>
+                  <pic:spPr>
+                    <a:xfrm>
+                      <a:off x="0" y="0"/>
+                      <a:ext cx="3381847" cy="4515480"/>
+                    </a:xfrm>
+                    <a:prstGeom prst="rect">
+                      <a:avLst/>
+                    </a:prstGeom>
+                  </pic:spPr>
+                </pic:pic>
+              </a:graphicData>
+            </a:graphic>
+          </wp:inline>
+        </w:drawing>
+      </w:r>
+    </w:p>
+    <w:p>
+      <w:pPr>
+        <w:suppressAutoHyphens/>
+        <w:spacing w:line="360" w:lineRule="auto"/>
+        <w:ind w:firstLine="709"/>
+        <w:jc w:val="both"/>
+        <w:rPr>
+          <w:rFonts w:ascii="Arial" w:hAnsi="Arial" w:cs="Arial"/>
+          <w:sz w:val="24"/>
+          <w:szCs w:val="24"/>
+          <w:lang w:eastAsia="pt-BR"/>
+        </w:rPr>
+      </w:pPr>
+      <w:r>
+        <w:rPr>
+          <w:rFonts w:ascii="Arial" w:hAnsi="Arial" w:cs="Arial"/>
+          <w:sz w:val="24"/>
+          <w:szCs w:val="24"/>
+          <w:lang w:eastAsia="pt-BR"/>
+        </w:rPr>
+        <w:t>Aqui é possível verificar que o estado de São Paulo extrapolou, que lidera o ranking de sanções, com cerca de 29% do total de sanções aplicadas, supera esse índice no quesito reincidência, sendo respons</w:t>
+      </w:r>
+      <w:r>
+        <w:rPr>
+          <w:rFonts w:ascii="Arial" w:hAnsi="Arial" w:cs="Arial"/>
+          <w:sz w:val="24"/>
+          <w:szCs w:val="24"/>
+          <w:lang w:eastAsia="pt-BR"/>
+        </w:rPr>
+        <w:t>ável por um pouco mais de 36% do quantidade total de reincidências</w:t>
+      </w:r>
+    </w:p>
+    <w:p>
+      <w:pPr>
+        <w:suppressAutoHyphens/>
+        <w:spacing w:line="360" w:lineRule="auto"/>
+        <w:ind w:firstLine="709"/>
+        <w:jc w:val="both"/>
+        <w:rPr>
+          <w:rFonts w:ascii="Arial" w:hAnsi="Arial" w:cs="Arial"/>
+          <w:sz w:val="24"/>
+          <w:szCs w:val="24"/>
+          <w:lang w:eastAsia="pt-BR"/>
+        </w:rPr>
+      </w:pPr>
+      <w:r>
+        <w:rPr>
+          <w:rFonts w:ascii="Arial" w:hAnsi="Arial" w:cs="Arial"/>
+          <w:sz w:val="24"/>
+          <w:szCs w:val="24"/>
+          <w:lang w:eastAsia="pt-BR"/>
+        </w:rPr>
+        <w:t>Outro dado verificado é a distribuição de sanções em função das entidades reincidentes.</w:t>
+      </w:r>
+    </w:p>
+    <w:p>
+      <w:pPr>
+        <w:suppressAutoHyphens/>
+        <w:spacing w:line="360" w:lineRule="auto"/>
+        <w:ind w:firstLine="709"/>
+        <w:jc w:val="both"/>
+        <w:rPr>
+          <w:rFonts w:ascii="Arial" w:hAnsi="Arial" w:cs="Arial"/>
+          <w:sz w:val="24"/>
+          <w:szCs w:val="24"/>
+          <w:lang w:eastAsia="pt-BR"/>
+        </w:rPr>
+      </w:pPr>
+      <w:r>
+        <w:rPr>
+          <w:rFonts w:ascii="Arial" w:hAnsi="Arial" w:cs="Arial"/>
+          <w:sz w:val="24"/>
+          <w:szCs w:val="24"/>
+          <w:lang w:eastAsia="pt-BR"/>
+        </w:rPr>
+        <w:drawing>
+          <wp:inline distT="0" distB="0" distL="0" distR="0" wp14:anchorId="61729E03" wp14:editId="4DFFCA16">
+            <wp:extent cx="5760085" cy="450850"/>
+            <wp:effectExtent l="0" t="0" r="0" b="6350"/>
+            <wp:docPr id="108" name="Imagem 108"/>
+            <wp:cNvGraphicFramePr>
+              <a:graphicFrameLocks xmlns:a="http://schemas.openxmlformats.org/drawingml/2006/main" noChangeAspect="1"/>
+            </wp:cNvGraphicFramePr>
+            <a:graphic xmlns:a="http://schemas.openxmlformats.org/drawingml/2006/main">
+              <a:graphicData uri="http://schemas.openxmlformats.org/drawingml/2006/picture">
+                <pic:pic xmlns:pic="http://schemas.openxmlformats.org/drawingml/2006/picture">
+                  <pic:nvPicPr>
+                    <pic:cNvPr id="1" name=""/>
+                    <pic:cNvPicPr/>
+                  </pic:nvPicPr>
+                  <pic:blipFill>
+                    <a:blip r:embed="rId90"/>
+                    <a:stretch>
+                      <a:fillRect/>
+                    </a:stretch>
+                  </pic:blipFill>
+                  <pic:spPr>
+                    <a:xfrm>
+                      <a:off x="0" y="0"/>
+                      <a:ext cx="5760085" cy="450850"/>
+                    </a:xfrm>
+                    <a:prstGeom prst="rect">
+                      <a:avLst/>
+                    </a:prstGeom>
+                  </pic:spPr>
+                </pic:pic>
+              </a:graphicData>
+            </a:graphic>
+          </wp:inline>
+        </w:drawing>
+      </w:r>
+    </w:p>
+    <w:p>
+      <w:pPr>
+        <w:suppressAutoHyphens/>
+        <w:spacing w:line="360" w:lineRule="auto"/>
+        <w:ind w:firstLine="709"/>
+        <w:jc w:val="both"/>
+        <w:rPr>
+          <w:rFonts w:ascii="Arial" w:hAnsi="Arial" w:cs="Arial"/>
+          <w:sz w:val="24"/>
+          <w:szCs w:val="24"/>
+          <w:lang w:eastAsia="pt-BR"/>
+        </w:rPr>
+      </w:pPr>
+      <w:r>
+        <w:rPr>
+          <w:rFonts w:ascii="Arial" w:hAnsi="Arial" w:cs="Arial"/>
+          <w:sz w:val="24"/>
+          <w:szCs w:val="24"/>
+          <w:lang w:eastAsia="pt-BR"/>
+        </w:rPr>
+        <w:lastRenderedPageBreak/>
+        <w:drawing>
+          <wp:inline distT="0" distB="0" distL="0" distR="0" wp14:anchorId="7C811E89" wp14:editId="007D6655">
+            <wp:extent cx="5029902" cy="3067478"/>
+            <wp:effectExtent l="0" t="0" r="0" b="0"/>
+            <wp:docPr id="107" name="Imagem 107"/>
+            <wp:cNvGraphicFramePr>
+              <a:graphicFrameLocks xmlns:a="http://schemas.openxmlformats.org/drawingml/2006/main" noChangeAspect="1"/>
+            </wp:cNvGraphicFramePr>
+            <a:graphic xmlns:a="http://schemas.openxmlformats.org/drawingml/2006/main">
+              <a:graphicData uri="http://schemas.openxmlformats.org/drawingml/2006/picture">
+                <pic:pic xmlns:pic="http://schemas.openxmlformats.org/drawingml/2006/picture">
+                  <pic:nvPicPr>
+                    <pic:cNvPr id="1" name=""/>
+                    <pic:cNvPicPr/>
+                  </pic:nvPicPr>
+                  <pic:blipFill>
+                    <a:blip r:embed="rId91"/>
+                    <a:stretch>
+                      <a:fillRect/>
+                    </a:stretch>
+                  </pic:blipFill>
+                  <pic:spPr>
+                    <a:xfrm>
+                      <a:off x="0" y="0"/>
+                      <a:ext cx="5029902" cy="3067478"/>
+                    </a:xfrm>
+                    <a:prstGeom prst="rect">
+                      <a:avLst/>
+                    </a:prstGeom>
+                  </pic:spPr>
+                </pic:pic>
+              </a:graphicData>
+            </a:graphic>
+          </wp:inline>
+        </w:drawing>
+      </w:r>
+    </w:p>
+    <w:p>
+      <w:pPr>
+        <w:suppressAutoHyphens/>
+        <w:spacing w:line="360" w:lineRule="auto"/>
+        <w:jc w:val="both"/>
+        <w:rPr>
+          <w:rFonts w:ascii="Arial" w:hAnsi="Arial" w:cs="Arial"/>
+          <w:sz w:val="24"/>
+          <w:szCs w:val="24"/>
+          <w:lang w:eastAsia="pt-BR"/>
+        </w:rPr>
+      </w:pPr>
+      <w:r>
+        <w:rPr>
+          <w:rFonts w:ascii="Arial" w:hAnsi="Arial" w:cs="Arial"/>
+          <w:sz w:val="24"/>
+          <w:szCs w:val="24"/>
+          <w:lang w:eastAsia="pt-BR"/>
+        </w:rPr>
+        <w:tab/>
+      </w:r>
+    </w:p>
+    <w:p>
+      <w:pPr>
+        <w:suppressAutoHyphens/>
+        <w:spacing w:line="360" w:lineRule="auto"/>
+        <w:ind w:firstLine="709"/>
+        <w:jc w:val="both"/>
+        <w:rPr>
+          <w:rFonts w:ascii="Arial" w:hAnsi="Arial" w:cs="Arial"/>
+          <w:sz w:val="24"/>
+          <w:szCs w:val="24"/>
+          <w:lang w:eastAsia="pt-BR"/>
+        </w:rPr>
+      </w:pPr>
+      <w:r>
+        <w:rPr>
+          <w:rFonts w:ascii="Arial" w:hAnsi="Arial" w:cs="Arial"/>
+          <w:sz w:val="24"/>
+          <w:szCs w:val="24"/>
+          <w:lang w:eastAsia="pt-BR"/>
+        </w:rPr>
+        <w:t xml:space="preserve">Outro dado importante que foi analisado é o </w:t>
+      </w:r>
+      <w:r>
+        <w:rPr>
+          <w:rFonts w:ascii="Arial" w:hAnsi="Arial" w:cs="Arial"/>
+          <w:sz w:val="24"/>
+          <w:szCs w:val="24"/>
+          <w:lang w:eastAsia="pt-BR"/>
+        </w:rPr>
+        <w:t>tempo de vida das empresas reincidentes</w:t>
+      </w:r>
+      <w:r>
+        <w:rPr>
+          <w:rFonts w:ascii="Arial" w:hAnsi="Arial" w:cs="Arial"/>
+          <w:sz w:val="24"/>
+          <w:szCs w:val="24"/>
+          <w:lang w:eastAsia="pt-BR"/>
+        </w:rPr>
+        <w:t>. Obviamente que, nesse caso, esse atributo é exclusivo de pessoas jurídicas.</w:t>
+      </w:r>
+    </w:p>
+    <w:p>
+      <w:pPr>
+        <w:suppressAutoHyphens/>
+        <w:spacing w:line="360" w:lineRule="auto"/>
+        <w:ind w:firstLine="709"/>
+        <w:jc w:val="both"/>
+        <w:rPr>
+          <w:rFonts w:ascii="Arial" w:hAnsi="Arial" w:cs="Arial"/>
+          <w:sz w:val="24"/>
+          <w:szCs w:val="24"/>
+          <w:lang w:eastAsia="pt-BR"/>
+        </w:rPr>
+      </w:pPr>
+      <w:r>
+        <w:rPr>
+          <w:rFonts w:ascii="Arial" w:hAnsi="Arial" w:cs="Arial"/>
+          <w:sz w:val="24"/>
+          <w:szCs w:val="24"/>
+          <w:lang w:eastAsia="pt-BR"/>
+        </w:rPr>
+        <w:drawing>
+          <wp:inline distT="0" distB="0" distL="0" distR="0" wp14:anchorId="3CD6BBD6" wp14:editId="6E45370D">
+            <wp:extent cx="5760085" cy="779780"/>
+            <wp:effectExtent l="0" t="0" r="0" b="1270"/>
+            <wp:docPr id="98" name="Imagem 98"/>
+            <wp:cNvGraphicFramePr>
+              <a:graphicFrameLocks xmlns:a="http://schemas.openxmlformats.org/drawingml/2006/main" noChangeAspect="1"/>
+            </wp:cNvGraphicFramePr>
+            <a:graphic xmlns:a="http://schemas.openxmlformats.org/drawingml/2006/main">
+              <a:graphicData uri="http://schemas.openxmlformats.org/drawingml/2006/picture">
+                <pic:pic xmlns:pic="http://schemas.openxmlformats.org/drawingml/2006/picture">
+                  <pic:nvPicPr>
+                    <pic:cNvPr id="1" name=""/>
+                    <pic:cNvPicPr/>
+                  </pic:nvPicPr>
+                  <pic:blipFill>
+                    <a:blip r:embed="rId92"/>
+                    <a:stretch>
+                      <a:fillRect/>
+                    </a:stretch>
+                  </pic:blipFill>
+                  <pic:spPr>
+                    <a:xfrm>
+                      <a:off x="0" y="0"/>
+                      <a:ext cx="5760085" cy="779780"/>
+                    </a:xfrm>
+                    <a:prstGeom prst="rect">
+                      <a:avLst/>
+                    </a:prstGeom>
+                  </pic:spPr>
+                </pic:pic>
+              </a:graphicData>
+            </a:graphic>
+          </wp:inline>
+        </w:drawing>
+      </w:r>
+    </w:p>
+    <w:p>
+      <w:pPr>
+        <w:suppressAutoHyphens/>
+        <w:spacing w:line="360" w:lineRule="auto"/>
+        <w:ind w:firstLine="709"/>
+        <w:jc w:val="both"/>
+        <w:rPr>
+          <w:rFonts w:ascii="Arial" w:hAnsi="Arial" w:cs="Arial"/>
+          <w:sz w:val="24"/>
+          <w:szCs w:val="24"/>
+          <w:lang w:eastAsia="pt-BR"/>
+        </w:rPr>
+      </w:pPr>
+      <w:r>
+        <w:rPr>
+          <w:rFonts w:ascii="Arial" w:hAnsi="Arial" w:cs="Arial"/>
+          <w:sz w:val="24"/>
+          <w:szCs w:val="24"/>
+          <w:lang w:eastAsia="pt-BR"/>
+        </w:rPr>
+        <w:drawing>
+          <wp:inline distT="0" distB="0" distL="0" distR="0" wp14:anchorId="6A276AC7" wp14:editId="05384237">
+            <wp:extent cx="2943636" cy="1724266"/>
+            <wp:effectExtent l="0" t="0" r="9525" b="9525"/>
+            <wp:docPr id="99" name="Imagem 99"/>
+            <wp:cNvGraphicFramePr>
+              <a:graphicFrameLocks xmlns:a="http://schemas.openxmlformats.org/drawingml/2006/main" noChangeAspect="1"/>
+            </wp:cNvGraphicFramePr>
+            <a:graphic xmlns:a="http://schemas.openxmlformats.org/drawingml/2006/main">
+              <a:graphicData uri="http://schemas.openxmlformats.org/drawingml/2006/picture">
+                <pic:pic xmlns:pic="http://schemas.openxmlformats.org/drawingml/2006/picture">
+                  <pic:nvPicPr>
+                    <pic:cNvPr id="1" name=""/>
+                    <pic:cNvPicPr/>
+                  </pic:nvPicPr>
+                  <pic:blipFill>
+                    <a:blip r:embed="rId93"/>
+                    <a:stretch>
+                      <a:fillRect/>
+                    </a:stretch>
+                  </pic:blipFill>
+                  <pic:spPr>
+                    <a:xfrm>
+                      <a:off x="0" y="0"/>
+                      <a:ext cx="2943636" cy="1724266"/>
+                    </a:xfrm>
+                    <a:prstGeom prst="rect">
+                      <a:avLst/>
+                    </a:prstGeom>
+                  </pic:spPr>
+                </pic:pic>
+              </a:graphicData>
+            </a:graphic>
+          </wp:inline>
+        </w:drawing>
+      </w:r>
+    </w:p>
+    <w:p>
+      <w:pPr>
+        <w:suppressAutoHyphens/>
+        <w:spacing w:line="360" w:lineRule="auto"/>
+        <w:ind w:firstLine="709"/>
+        <w:jc w:val="both"/>
+        <w:rPr>
+          <w:rFonts w:ascii="Arial" w:hAnsi="Arial" w:cs="Arial"/>
+          <w:sz w:val="24"/>
+          <w:szCs w:val="24"/>
+          <w:lang w:eastAsia="pt-BR"/>
+        </w:rPr>
+      </w:pPr>
+      <w:r>
+        <w:rPr>
+          <w:rFonts w:ascii="Arial" w:hAnsi="Arial" w:cs="Arial"/>
+          <w:sz w:val="24"/>
+          <w:szCs w:val="24"/>
+          <w:lang w:eastAsia="pt-BR"/>
+        </w:rPr>
+        <w:t xml:space="preserve">Pode-se observar que as empresas reincidente possuem, em média, cerca de 16 anos de vida mas, como em outros dados que já foram analisados, aqui também o coeficiente de variação é alto (cerca de 64%), o que faz com o que a média não seja um parâmetro de comparação assertivo. De qualquer forma é interessante que essas </w:t>
+      </w:r>
+      <w:r>
+        <w:rPr>
+          <w:rFonts w:ascii="Arial" w:hAnsi="Arial" w:cs="Arial"/>
+          <w:sz w:val="24"/>
+          <w:szCs w:val="24"/>
+          <w:lang w:eastAsia="pt-BR"/>
+        </w:rPr>
+        <w:lastRenderedPageBreak/>
+        <w:t>informações sejam comparadas com as estatísticas das empresas não reincidentes, para que seja verificado se o padrão é o mesmo ou diferente.</w:t>
+      </w:r>
+    </w:p>
+    <w:p>
+      <w:pPr>
+        <w:suppressAutoHyphens/>
+        <w:spacing w:line="360" w:lineRule="auto"/>
+        <w:ind w:firstLine="709"/>
+        <w:jc w:val="both"/>
+        <w:rPr>
+          <w:rFonts w:ascii="Arial" w:hAnsi="Arial" w:cs="Arial"/>
+          <w:sz w:val="24"/>
+          <w:szCs w:val="24"/>
+          <w:lang w:eastAsia="pt-BR"/>
+        </w:rPr>
+      </w:pPr>
+      <w:r>
+        <w:rPr>
+          <w:rFonts w:ascii="Arial" w:hAnsi="Arial" w:cs="Arial"/>
+          <w:sz w:val="24"/>
+          <w:szCs w:val="24"/>
+          <w:lang w:eastAsia="pt-BR"/>
+        </w:rPr>
+        <w:drawing>
+          <wp:inline distT="0" distB="0" distL="0" distR="0" wp14:anchorId="74F7C6C9" wp14:editId="11A72B8D">
+            <wp:extent cx="5760085" cy="927100"/>
+            <wp:effectExtent l="0" t="0" r="0" b="6350"/>
+            <wp:docPr id="100" name="Imagem 100"/>
+            <wp:cNvGraphicFramePr>
+              <a:graphicFrameLocks xmlns:a="http://schemas.openxmlformats.org/drawingml/2006/main" noChangeAspect="1"/>
+            </wp:cNvGraphicFramePr>
+            <a:graphic xmlns:a="http://schemas.openxmlformats.org/drawingml/2006/main">
+              <a:graphicData uri="http://schemas.openxmlformats.org/drawingml/2006/picture">
+                <pic:pic xmlns:pic="http://schemas.openxmlformats.org/drawingml/2006/picture">
+                  <pic:nvPicPr>
+                    <pic:cNvPr id="1" name=""/>
+                    <pic:cNvPicPr/>
+                  </pic:nvPicPr>
+                  <pic:blipFill>
+                    <a:blip r:embed="rId94"/>
+                    <a:stretch>
+                      <a:fillRect/>
+                    </a:stretch>
+                  </pic:blipFill>
+                  <pic:spPr>
+                    <a:xfrm>
+                      <a:off x="0" y="0"/>
+                      <a:ext cx="5760085" cy="927100"/>
+                    </a:xfrm>
+                    <a:prstGeom prst="rect">
+                      <a:avLst/>
+                    </a:prstGeom>
+                  </pic:spPr>
+                </pic:pic>
+              </a:graphicData>
+            </a:graphic>
+          </wp:inline>
+        </w:drawing>
+      </w:r>
+    </w:p>
+    <w:p>
+      <w:pPr>
+        <w:suppressAutoHyphens/>
+        <w:spacing w:line="360" w:lineRule="auto"/>
+        <w:ind w:firstLine="709"/>
+        <w:jc w:val="both"/>
+        <w:rPr>
+          <w:rFonts w:ascii="Arial" w:hAnsi="Arial" w:cs="Arial"/>
+          <w:sz w:val="24"/>
+          <w:szCs w:val="24"/>
+          <w:lang w:eastAsia="pt-BR"/>
+        </w:rPr>
+      </w:pPr>
+      <w:r>
+        <w:rPr>
+          <w:rFonts w:ascii="Arial" w:hAnsi="Arial" w:cs="Arial"/>
+          <w:sz w:val="24"/>
+          <w:szCs w:val="24"/>
+          <w:lang w:eastAsia="pt-BR"/>
+        </w:rPr>
+        <w:drawing>
+          <wp:inline distT="0" distB="0" distL="0" distR="0" wp14:anchorId="080A4974" wp14:editId="0DB0ABC7">
+            <wp:extent cx="2848373" cy="1781424"/>
+            <wp:effectExtent l="0" t="0" r="9525" b="9525"/>
+            <wp:docPr id="101" name="Imagem 101"/>
+            <wp:cNvGraphicFramePr>
+              <a:graphicFrameLocks xmlns:a="http://schemas.openxmlformats.org/drawingml/2006/main" noChangeAspect="1"/>
+            </wp:cNvGraphicFramePr>
+            <a:graphic xmlns:a="http://schemas.openxmlformats.org/drawingml/2006/main">
+              <a:graphicData uri="http://schemas.openxmlformats.org/drawingml/2006/picture">
+                <pic:pic xmlns:pic="http://schemas.openxmlformats.org/drawingml/2006/picture">
+                  <pic:nvPicPr>
+                    <pic:cNvPr id="1" name=""/>
+                    <pic:cNvPicPr/>
+                  </pic:nvPicPr>
+                  <pic:blipFill>
+                    <a:blip r:embed="rId95"/>
+                    <a:stretch>
+                      <a:fillRect/>
+                    </a:stretch>
+                  </pic:blipFill>
+                  <pic:spPr>
+                    <a:xfrm>
+                      <a:off x="0" y="0"/>
+                      <a:ext cx="2848373" cy="1781424"/>
+                    </a:xfrm>
+                    <a:prstGeom prst="rect">
+                      <a:avLst/>
+                    </a:prstGeom>
+                  </pic:spPr>
+                </pic:pic>
+              </a:graphicData>
+            </a:graphic>
+          </wp:inline>
+        </w:drawing>
+      </w:r>
+    </w:p>
+    <w:p>
+      <w:pPr>
+        <w:suppressAutoHyphens/>
+        <w:spacing w:line="360" w:lineRule="auto"/>
+        <w:ind w:firstLine="709"/>
+        <w:jc w:val="both"/>
+        <w:rPr>
+          <w:rFonts w:ascii="Arial" w:hAnsi="Arial" w:cs="Arial"/>
+          <w:sz w:val="24"/>
+          <w:szCs w:val="24"/>
+          <w:lang w:eastAsia="pt-BR"/>
+        </w:rPr>
+      </w:pPr>
+      <w:r>
+        <w:rPr>
+          <w:rFonts w:ascii="Arial" w:hAnsi="Arial" w:cs="Arial"/>
+          <w:sz w:val="24"/>
+          <w:szCs w:val="24"/>
+          <w:lang w:eastAsia="pt-BR"/>
+        </w:rPr>
+        <w:t>Verificou-se que a média é</w:t>
+      </w:r>
+      <w:r>
+        <w:rPr>
+          <w:rFonts w:ascii="Arial" w:hAnsi="Arial" w:cs="Arial"/>
+          <w:sz w:val="24"/>
+          <w:szCs w:val="24"/>
+          <w:lang w:eastAsia="pt-BR"/>
+        </w:rPr>
+        <w:t>,</w:t>
+      </w:r>
+      <w:r>
+        <w:rPr>
+          <w:rFonts w:ascii="Arial" w:hAnsi="Arial" w:cs="Arial"/>
+          <w:sz w:val="24"/>
+          <w:szCs w:val="24"/>
+          <w:lang w:eastAsia="pt-BR"/>
+        </w:rPr>
+        <w:t xml:space="preserve"> praticamente</w:t>
+      </w:r>
+      <w:r>
+        <w:rPr>
+          <w:rFonts w:ascii="Arial" w:hAnsi="Arial" w:cs="Arial"/>
+          <w:sz w:val="24"/>
+          <w:szCs w:val="24"/>
+          <w:lang w:eastAsia="pt-BR"/>
+        </w:rPr>
+        <w:t>,</w:t>
+      </w:r>
+      <w:r>
+        <w:rPr>
+          <w:rFonts w:ascii="Arial" w:hAnsi="Arial" w:cs="Arial"/>
+          <w:sz w:val="24"/>
+          <w:szCs w:val="24"/>
+          <w:lang w:eastAsia="pt-BR"/>
+        </w:rPr>
+        <w:t xml:space="preserve"> a mesma</w:t>
+      </w:r>
+      <w:r>
+        <w:rPr>
+          <w:rFonts w:ascii="Arial" w:hAnsi="Arial" w:cs="Arial"/>
+          <w:sz w:val="24"/>
+          <w:szCs w:val="24"/>
+          <w:lang w:eastAsia="pt-BR"/>
+        </w:rPr>
+        <w:t>, sendo que as empresas não reincidentes possuem, em média, cerca de 6 meses a mais de vida que as empresas reincidentes. Também foi possível verificar que o coeficiente baixou um pouco, para cerca de 59%, mas, mesmo assim, é um coeficiente alto.</w:t>
+      </w:r>
       <w:bookmarkStart w:id="17" w:name="_GoBack"/>
       <w:bookmarkEnd w:id="17"/>
+    </w:p>
+    <w:p>
+      <w:pPr>
+        <w:suppressAutoHyphens/>
+        <w:spacing w:line="360" w:lineRule="auto"/>
+        <w:ind w:firstLine="709"/>
+        <w:jc w:val="both"/>
+        <w:rPr>
+          <w:rFonts w:ascii="Arial" w:hAnsi="Arial" w:cs="Arial"/>
+          <w:sz w:val="24"/>
+          <w:szCs w:val="24"/>
+          <w:lang w:eastAsia="pt-BR"/>
+        </w:rPr>
+      </w:pPr>
     </w:p>
     <w:p>
       <w:pPr>
@@ -23418,46 +24390,34 @@
         </w:rPr>
         <w:br w:type="page"/>
       </w:r>
+      <w:bookmarkEnd w:id="18"/>
     </w:p>
     <w:p>
       <w:pPr>
         <w:pStyle w:val="Ttulo1"/>
-        <w:rPr>
-          <w:color w:val="92D050"/>
+        <w:suppressAutoHyphens/>
+        <w:rPr>
           <w:lang w:val="pt-BR" w:eastAsia="pt-BR"/>
         </w:rPr>
       </w:pPr>
       <w:r>
         <w:rPr>
-          <w:color w:val="92D050"/>
-          <w:lang w:eastAsia="pt-BR"/>
+          <w:lang w:val="pt-BR" w:eastAsia="pt-BR"/>
         </w:rPr>
         <w:lastRenderedPageBreak/>
-        <w:t xml:space="preserve">5. </w:t>
-      </w:r>
-      <w:bookmarkEnd w:id="18"/>
-      <w:r>
-        <w:rPr>
-          <w:color w:val="92D050"/>
+        <w:t>5</w:t>
+      </w:r>
+      <w:r>
+        <w:rPr>
           <w:lang w:val="pt-BR" w:eastAsia="pt-BR"/>
         </w:rPr>
-        <w:t xml:space="preserve">Criação de Modelos de </w:t>
-      </w:r>
-      <w:proofErr w:type="spellStart"/>
-      <w:r>
-        <w:rPr>
-          <w:color w:val="92D050"/>
+        <w:t xml:space="preserve">. </w:t>
+      </w:r>
+      <w:r>
+        <w:rPr>
           <w:lang w:val="pt-BR" w:eastAsia="pt-BR"/>
         </w:rPr>
-        <w:t>Machine</w:t>
-      </w:r>
-      <w:proofErr w:type="spellEnd"/>
-      <w:r>
-        <w:rPr>
-          <w:color w:val="92D050"/>
-          <w:lang w:val="pt-BR" w:eastAsia="pt-BR"/>
-        </w:rPr>
-        <w:t xml:space="preserve"> Learning</w:t>
+        <w:t>Apresentação dos Resultados</w:t>
       </w:r>
     </w:p>
     <w:p>
@@ -23467,292 +24427,83 @@
         <w:jc w:val="both"/>
         <w:rPr>
           <w:rFonts w:ascii="Arial" w:hAnsi="Arial" w:cs="Arial"/>
-          <w:color w:val="92D050"/>
-          <w:sz w:val="24"/>
-          <w:szCs w:val="24"/>
-        </w:rPr>
-      </w:pPr>
-    </w:p>
-    <w:p>
-      <w:pPr>
-        <w:suppressAutoHyphens/>
-        <w:spacing w:after="0" w:line="360" w:lineRule="auto"/>
+          <w:sz w:val="24"/>
+          <w:szCs w:val="24"/>
+        </w:rPr>
+      </w:pPr>
+    </w:p>
+    <w:p>
+      <w:pPr>
         <w:ind w:firstLine="709"/>
-        <w:jc w:val="both"/>
-        <w:rPr>
-          <w:rFonts w:ascii="Arial" w:hAnsi="Arial" w:cs="Arial"/>
-          <w:color w:val="92D050"/>
-          <w:sz w:val="24"/>
-          <w:szCs w:val="24"/>
-        </w:rPr>
-      </w:pPr>
-      <w:r>
-        <w:rPr>
-          <w:rFonts w:ascii="Arial" w:hAnsi="Arial" w:cs="Arial"/>
-          <w:color w:val="92D050"/>
-          <w:sz w:val="24"/>
-          <w:szCs w:val="24"/>
-        </w:rPr>
-        <w:t xml:space="preserve">Conforme o documento de instruções para o TCC, essa etapa não é obrigatória, mas é fortemente recomendada. Caso você crie modelos de </w:t>
+        <w:rPr>
+          <w:rFonts w:ascii="Arial" w:hAnsi="Arial" w:cs="Arial"/>
+          <w:sz w:val="24"/>
+          <w:szCs w:val="24"/>
+        </w:rPr>
+      </w:pPr>
+      <w:r>
+        <w:rPr>
+          <w:rFonts w:ascii="Arial" w:hAnsi="Arial" w:cs="Arial"/>
+          <w:sz w:val="24"/>
+          <w:szCs w:val="24"/>
+        </w:rPr>
+        <w:t xml:space="preserve">Nessa seção você deve apresentar os resultados obtidos. Apresente gráficos, </w:t>
       </w:r>
       <w:proofErr w:type="spellStart"/>
       <w:r>
         <w:rPr>
           <w:rFonts w:ascii="Arial" w:hAnsi="Arial" w:cs="Arial"/>
-          <w:i/>
-          <w:iCs/>
-          <w:color w:val="92D050"/>
-          <w:sz w:val="24"/>
-          <w:szCs w:val="24"/>
-        </w:rPr>
-        <w:t>Machine</w:t>
+          <w:sz w:val="24"/>
+          <w:szCs w:val="24"/>
+        </w:rPr>
+        <w:t>dahsboards</w:t>
       </w:r>
       <w:proofErr w:type="spellEnd"/>
       <w:r>
         <w:rPr>
           <w:rFonts w:ascii="Arial" w:hAnsi="Arial" w:cs="Arial"/>
-          <w:i/>
-          <w:iCs/>
-          <w:color w:val="92D050"/>
-          <w:sz w:val="24"/>
-          <w:szCs w:val="24"/>
-        </w:rPr>
-        <w:t xml:space="preserve"> Learn</w:t>
-      </w:r>
-      <w:r>
-        <w:rPr>
-          <w:rFonts w:ascii="Arial" w:hAnsi="Arial" w:cs="Arial"/>
-          <w:color w:val="92D050"/>
-          <w:sz w:val="24"/>
-          <w:szCs w:val="24"/>
-        </w:rPr>
-        <w:t xml:space="preserve">ing em seu projeto, nessa seção você irá descrever as ferramentas utilizadas. Se você utilizou ferramentas visuais como </w:t>
+          <w:sz w:val="24"/>
+          <w:szCs w:val="24"/>
+        </w:rPr>
+        <w:t xml:space="preserve">, conte a sua história de forma bastante criativa. Aqui você pode utilizar os modelos de </w:t>
       </w:r>
       <w:proofErr w:type="spellStart"/>
       <w:r>
         <w:rPr>
           <w:rFonts w:ascii="Arial" w:hAnsi="Arial" w:cs="Arial"/>
-          <w:color w:val="92D050"/>
-          <w:sz w:val="24"/>
-          <w:szCs w:val="24"/>
-        </w:rPr>
-        <w:t>Knime</w:t>
+          <w:sz w:val="24"/>
+          <w:szCs w:val="24"/>
+        </w:rPr>
+        <w:t>Canvas</w:t>
       </w:r>
       <w:proofErr w:type="spellEnd"/>
       <w:r>
         <w:rPr>
           <w:rFonts w:ascii="Arial" w:hAnsi="Arial" w:cs="Arial"/>
-          <w:color w:val="92D050"/>
-          <w:sz w:val="24"/>
-          <w:szCs w:val="24"/>
-        </w:rPr>
-        <w:t xml:space="preserve"> e </w:t>
+          <w:sz w:val="24"/>
+          <w:szCs w:val="24"/>
+        </w:rPr>
+        <w:t xml:space="preserve"> propostos por </w:t>
       </w:r>
       <w:proofErr w:type="spellStart"/>
       <w:r>
         <w:rPr>
           <w:rFonts w:ascii="Arial" w:hAnsi="Arial" w:cs="Arial"/>
-          <w:color w:val="92D050"/>
-          <w:sz w:val="24"/>
-          <w:szCs w:val="24"/>
-        </w:rPr>
-        <w:t>Rapid</w:t>
+          <w:sz w:val="24"/>
+          <w:szCs w:val="24"/>
+        </w:rPr>
+        <w:t>Dourard</w:t>
       </w:r>
       <w:proofErr w:type="spellEnd"/>
       <w:r>
         <w:rPr>
           <w:rFonts w:ascii="Arial" w:hAnsi="Arial" w:cs="Arial"/>
-          <w:color w:val="92D050"/>
-          <w:sz w:val="24"/>
-          <w:szCs w:val="24"/>
-        </w:rPr>
-        <w:t xml:space="preserve"> Miner, coloque aqui um </w:t>
-      </w:r>
-      <w:proofErr w:type="spellStart"/>
-      <w:r>
-        <w:rPr>
-          <w:rFonts w:ascii="Arial" w:hAnsi="Arial" w:cs="Arial"/>
-          <w:color w:val="92D050"/>
-          <w:sz w:val="24"/>
-          <w:szCs w:val="24"/>
-        </w:rPr>
-        <w:t>print</w:t>
-      </w:r>
-      <w:proofErr w:type="spellEnd"/>
-      <w:r>
-        <w:rPr>
-          <w:rFonts w:ascii="Arial" w:hAnsi="Arial" w:cs="Arial"/>
-          <w:color w:val="92D050"/>
-          <w:sz w:val="24"/>
-          <w:szCs w:val="24"/>
-        </w:rPr>
-        <w:t xml:space="preserve"> do seu modelo. Caso você tenha escrito scripts em Python, por exemplo, coloque aqui o seu script. Explique as </w:t>
-      </w:r>
-      <w:proofErr w:type="spellStart"/>
-      <w:r>
-        <w:rPr>
-          <w:rFonts w:ascii="Arial" w:hAnsi="Arial" w:cs="Arial"/>
-          <w:i/>
-          <w:iCs/>
-          <w:color w:val="92D050"/>
-          <w:sz w:val="24"/>
-          <w:szCs w:val="24"/>
-        </w:rPr>
-        <w:t>features</w:t>
-      </w:r>
-      <w:proofErr w:type="spellEnd"/>
-      <w:r>
-        <w:rPr>
-          <w:rFonts w:ascii="Arial" w:hAnsi="Arial" w:cs="Arial"/>
-          <w:color w:val="92D050"/>
-          <w:sz w:val="24"/>
-          <w:szCs w:val="24"/>
-        </w:rPr>
-        <w:t xml:space="preserve"> utilizadas, </w:t>
-      </w:r>
-      <w:r>
-        <w:rPr>
-          <w:rFonts w:ascii="Arial" w:hAnsi="Arial" w:cs="Arial"/>
-          <w:color w:val="92D050"/>
-          <w:sz w:val="24"/>
-          <w:szCs w:val="24"/>
-        </w:rPr>
-        <w:t xml:space="preserve">justifique </w:t>
-      </w:r>
-      <w:r>
-        <w:rPr>
-          <w:rFonts w:ascii="Arial" w:hAnsi="Arial" w:cs="Arial"/>
-          <w:color w:val="92D050"/>
-          <w:sz w:val="24"/>
-          <w:szCs w:val="24"/>
-        </w:rPr>
-        <w:t>a escolha por determinado modelo, os parâmetros utilizados, etc.</w:t>
-      </w:r>
-    </w:p>
-    <w:p>
-      <w:pPr>
-        <w:pStyle w:val="Ttulo1"/>
-        <w:rPr>
-          <w:lang w:val="pt-BR" w:eastAsia="pt-BR"/>
-        </w:rPr>
-      </w:pPr>
-    </w:p>
-    <w:p>
-      <w:pPr>
-        <w:pStyle w:val="Ttulo1"/>
-        <w:rPr>
-          <w:lang w:val="pt-BR" w:eastAsia="pt-BR"/>
-        </w:rPr>
-      </w:pPr>
-      <w:r>
-        <w:rPr>
-          <w:lang w:val="pt-BR" w:eastAsia="pt-BR"/>
-        </w:rPr>
-        <w:t>6</w:t>
-      </w:r>
-      <w:r>
-        <w:rPr>
-          <w:lang w:eastAsia="pt-BR"/>
-        </w:rPr>
-        <w:t>.</w:t>
-      </w:r>
-      <w:r>
-        <w:rPr>
-          <w:lang w:eastAsia="pt-BR"/>
-        </w:rPr>
-        <w:t xml:space="preserve"> </w:t>
-      </w:r>
-      <w:r>
-        <w:rPr>
-          <w:lang w:val="pt-BR" w:eastAsia="pt-BR"/>
-        </w:rPr>
-        <w:t>Apresentação dos Resultados</w:t>
-      </w:r>
-    </w:p>
-    <w:p>
-      <w:pPr>
-        <w:suppressAutoHyphens/>
-        <w:spacing w:after="0" w:line="360" w:lineRule="auto"/>
-        <w:jc w:val="both"/>
-        <w:rPr>
-          <w:rFonts w:ascii="Arial" w:hAnsi="Arial" w:cs="Arial"/>
-          <w:sz w:val="24"/>
-          <w:szCs w:val="24"/>
-        </w:rPr>
-      </w:pPr>
-    </w:p>
-    <w:p>
-      <w:pPr>
-        <w:ind w:firstLine="709"/>
-        <w:rPr>
-          <w:rFonts w:ascii="Arial" w:hAnsi="Arial" w:cs="Arial"/>
-          <w:sz w:val="24"/>
-          <w:szCs w:val="24"/>
-        </w:rPr>
-      </w:pPr>
-      <w:r>
-        <w:rPr>
-          <w:rFonts w:ascii="Arial" w:hAnsi="Arial" w:cs="Arial"/>
-          <w:sz w:val="24"/>
-          <w:szCs w:val="24"/>
-        </w:rPr>
-        <w:t xml:space="preserve">Nessa seção você deve apresentar os resultados obtidos. Apresente gráficos, </w:t>
-      </w:r>
-      <w:proofErr w:type="spellStart"/>
-      <w:r>
-        <w:rPr>
-          <w:rFonts w:ascii="Arial" w:hAnsi="Arial" w:cs="Arial"/>
-          <w:sz w:val="24"/>
-          <w:szCs w:val="24"/>
-        </w:rPr>
-        <w:t>dahsboards</w:t>
-      </w:r>
-      <w:proofErr w:type="spellEnd"/>
-      <w:r>
-        <w:rPr>
-          <w:rFonts w:ascii="Arial" w:hAnsi="Arial" w:cs="Arial"/>
-          <w:sz w:val="24"/>
-          <w:szCs w:val="24"/>
-        </w:rPr>
-        <w:t xml:space="preserve">, conte a sua história de forma bastante criativa. Aqui você pode utilizar os modelos de </w:t>
-      </w:r>
-      <w:proofErr w:type="spellStart"/>
-      <w:r>
-        <w:rPr>
-          <w:rFonts w:ascii="Arial" w:hAnsi="Arial" w:cs="Arial"/>
-          <w:sz w:val="24"/>
-          <w:szCs w:val="24"/>
-        </w:rPr>
-        <w:t>Canvas</w:t>
-      </w:r>
-      <w:proofErr w:type="spellEnd"/>
-      <w:r>
-        <w:rPr>
-          <w:rFonts w:ascii="Arial" w:hAnsi="Arial" w:cs="Arial"/>
-          <w:sz w:val="24"/>
-          <w:szCs w:val="24"/>
-        </w:rPr>
-        <w:t xml:space="preserve"> propostos por </w:t>
-      </w:r>
-      <w:proofErr w:type="spellStart"/>
-      <w:r>
-        <w:rPr>
-          <w:rFonts w:ascii="Arial" w:hAnsi="Arial" w:cs="Arial"/>
-          <w:sz w:val="24"/>
-          <w:szCs w:val="24"/>
-        </w:rPr>
-        <w:t>Dourard</w:t>
-      </w:r>
-      <w:proofErr w:type="spellEnd"/>
-      <w:r>
-        <w:rPr>
-          <w:rFonts w:ascii="Arial" w:hAnsi="Arial" w:cs="Arial"/>
           <w:sz w:val="24"/>
           <w:szCs w:val="24"/>
         </w:rPr>
         <w:t xml:space="preserve"> (clique </w:t>
       </w:r>
-      <w:hyperlink r:id="rId84" w:history="1">
+      <w:hyperlink r:id="rId96" w:history="1">
         <w:r>
           <w:rPr>
             <w:rStyle w:val="Hyperlink"/>
@@ -23789,7 +24540,7 @@
         </w:rPr>
         <w:t xml:space="preserve"> (clique </w:t>
       </w:r>
-      <w:hyperlink r:id="rId85" w:history="1">
+      <w:hyperlink r:id="rId97" w:history="1">
         <w:r>
           <w:rPr>
             <w:rStyle w:val="Hyperlink"/>
@@ -23839,7 +24590,7 @@
                     </pic:cNvPicPr>
                   </pic:nvPicPr>
                   <pic:blipFill>
-                    <a:blip r:embed="rId86">
+                    <a:blip r:embed="rId98">
                       <a:extLst>
                         <a:ext uri="{28A0092B-C50C-407E-A947-70E740481C1C}">
                           <a14:useLocalDpi xmlns:a14="http://schemas.microsoft.com/office/drawing/2010/main" val="0"/>
@@ -23873,6 +24624,26 @@
     </w:p>
     <w:p>
       <w:pPr>
+        <w:spacing w:after="0" w:line="240" w:lineRule="auto"/>
+        <w:rPr>
+          <w:rFonts w:ascii="Arial" w:eastAsia="Times New Roman" w:hAnsi="Arial"/>
+          <w:b/>
+          <w:bCs/>
+          <w:kern w:val="32"/>
+          <w:sz w:val="24"/>
+          <w:szCs w:val="32"/>
+          <w:lang w:eastAsia="pt-BR"/>
+        </w:rPr>
+      </w:pPr>
+      <w:r>
+        <w:rPr>
+          <w:lang w:eastAsia="pt-BR"/>
+        </w:rPr>
+        <w:br w:type="page"/>
+      </w:r>
+    </w:p>
+    <w:p>
+      <w:pPr>
         <w:pStyle w:val="Ttulo1"/>
         <w:rPr>
           <w:lang w:val="pt-BR" w:eastAsia="pt-BR"/>
@@ -23883,7 +24654,7 @@
           <w:lang w:val="pt-BR" w:eastAsia="pt-BR"/>
         </w:rPr>
         <w:lastRenderedPageBreak/>
-        <w:t>7</w:t>
+        <w:t>6</w:t>
       </w:r>
       <w:r>
         <w:rPr>
@@ -24357,7 +25128,7 @@
       </w:pPr>
     </w:p>
     <w:sectPr>
-      <w:headerReference w:type="default" r:id="rId87"/>
+      <w:headerReference w:type="default" r:id="rId99"/>
       <w:pgSz w:w="11906" w:h="16838"/>
       <w:pgMar w:top="1701" w:right="1134" w:bottom="1134" w:left="1701" w:header="709" w:footer="709" w:gutter="0"/>
       <w:cols w:space="708"/>
@@ -24681,7 +25452,7 @@
       <w:rPr>
         <w:noProof/>
       </w:rPr>
-      <w:t>32</w:t>
+      <w:t>38</w:t>
     </w:r>
     <w:r>
       <w:fldChar w:fldCharType="end"/>
@@ -28693,7 +29464,7 @@
 </file>
 
 <file path=customXml/itemProps1.xml><?xml version="1.0" encoding="utf-8"?>
-<ds:datastoreItem xmlns:ds="http://schemas.openxmlformats.org/officeDocument/2006/customXml" ds:itemID="{D7A4CBBB-7821-4A36-9EA2-DC32894E8D1A}">
+<ds:datastoreItem xmlns:ds="http://schemas.openxmlformats.org/officeDocument/2006/customXml" ds:itemID="{CA6338BE-AD0A-4AF1-A7E6-ADCE8D47818E}">
   <ds:schemaRefs>
     <ds:schemaRef ds:uri="http://schemas.openxmlformats.org/officeDocument/2006/bibliography"/>
   </ds:schemaRefs>

</xml_diff>

<commit_message>
escrita do cap 5
</commit_message>
<xml_diff>
--- a/doc/TCC WILLIAM SANCHES.docx
+++ b/doc/TCC WILLIAM SANCHES.docx
@@ -1106,7 +1106,7 @@
       <w:pPr>
         <w:pStyle w:val="Sumrio1"/>
         <w:rPr>
-          <w:rFonts w:ascii="Calibri" w:eastAsia="Times New Roman" w:hAnsi="Calibri"/>
+          <w:rFonts w:asciiTheme="minorHAnsi" w:eastAsiaTheme="minorEastAsia" w:hAnsiTheme="minorHAnsi" w:cstheme="minorBidi"/>
           <w:b w:val="0"/>
           <w:sz w:val="22"/>
         </w:rPr>
@@ -1132,18 +1132,12 @@
         </w:rPr>
         <w:fldChar w:fldCharType="separate"/>
       </w:r>
-      <w:hyperlink w:anchor="_Toc445198572" w:history="1">
+      <w:hyperlink w:anchor="_Toc40398753" w:history="1">
         <w:r>
           <w:rPr>
             <w:rStyle w:val="Hyperlink"/>
           </w:rPr>
-          <w:t xml:space="preserve">1. </w:t>
-        </w:r>
-        <w:r>
-          <w:rPr>
-            <w:rStyle w:val="Hyperlink"/>
-          </w:rPr>
-          <w:t>Introdução</w:t>
+          <w:t>1. Introdução</w:t>
         </w:r>
         <w:r>
           <w:rPr>
@@ -1155,32 +1149,56 @@
           <w:rPr>
             <w:webHidden/>
           </w:rPr>
+          <w:fldChar w:fldCharType="begin"/>
+        </w:r>
+        <w:r>
+          <w:rPr>
+            <w:webHidden/>
+          </w:rPr>
+          <w:instrText xml:space="preserve"> PAGEREF _Toc40398753 \h </w:instrText>
+        </w:r>
+        <w:r>
+          <w:rPr>
+            <w:webHidden/>
+          </w:rPr>
+        </w:r>
+        <w:r>
+          <w:rPr>
+            <w:webHidden/>
+          </w:rPr>
+          <w:fldChar w:fldCharType="separate"/>
+        </w:r>
+        <w:r>
+          <w:rPr>
+            <w:webHidden/>
+          </w:rPr>
           <w:t>4</w:t>
         </w:r>
+        <w:r>
+          <w:rPr>
+            <w:webHidden/>
+          </w:rPr>
+          <w:fldChar w:fldCharType="end"/>
+        </w:r>
       </w:hyperlink>
     </w:p>
     <w:p>
       <w:pPr>
         <w:pStyle w:val="Sumrio2"/>
         <w:rPr>
-          <w:rFonts w:ascii="Calibri" w:eastAsia="Times New Roman" w:hAnsi="Calibri"/>
+          <w:rFonts w:asciiTheme="minorHAnsi" w:eastAsiaTheme="minorEastAsia" w:hAnsiTheme="minorHAnsi" w:cstheme="minorBidi"/>
+          <w:b w:val="0"/>
+          <w:bCs w:val="0"/>
           <w:sz w:val="22"/>
         </w:rPr>
       </w:pPr>
-      <w:hyperlink w:anchor="_Toc445198573" w:history="1">
+      <w:hyperlink w:anchor="_Toc40398754" w:history="1">
         <w:r>
           <w:rPr>
             <w:rStyle w:val="Hyperlink"/>
             <w:rFonts w:cs="Arial"/>
           </w:rPr>
-          <w:t xml:space="preserve">1.1. </w:t>
-        </w:r>
-        <w:r>
-          <w:rPr>
-            <w:rFonts w:cs="Arial"/>
-            <w:szCs w:val="24"/>
-          </w:rPr>
-          <w:t>Contextualização</w:t>
+          <w:t>1.1. Contextualização</w:t>
         </w:r>
         <w:r>
           <w:rPr>
@@ -1192,32 +1210,56 @@
           <w:rPr>
             <w:webHidden/>
           </w:rPr>
+          <w:fldChar w:fldCharType="begin"/>
+        </w:r>
+        <w:r>
+          <w:rPr>
+            <w:webHidden/>
+          </w:rPr>
+          <w:instrText xml:space="preserve"> PAGEREF _Toc40398754 \h </w:instrText>
+        </w:r>
+        <w:r>
+          <w:rPr>
+            <w:webHidden/>
+          </w:rPr>
+        </w:r>
+        <w:r>
+          <w:rPr>
+            <w:webHidden/>
+          </w:rPr>
+          <w:fldChar w:fldCharType="separate"/>
+        </w:r>
+        <w:r>
+          <w:rPr>
+            <w:webHidden/>
+          </w:rPr>
           <w:t>4</w:t>
         </w:r>
+        <w:r>
+          <w:rPr>
+            <w:webHidden/>
+          </w:rPr>
+          <w:fldChar w:fldCharType="end"/>
+        </w:r>
       </w:hyperlink>
     </w:p>
     <w:p>
       <w:pPr>
         <w:pStyle w:val="Sumrio2"/>
         <w:rPr>
-          <w:rFonts w:ascii="Calibri" w:eastAsia="Times New Roman" w:hAnsi="Calibri"/>
+          <w:rFonts w:asciiTheme="minorHAnsi" w:eastAsiaTheme="minorEastAsia" w:hAnsiTheme="minorHAnsi" w:cstheme="minorBidi"/>
+          <w:b w:val="0"/>
+          <w:bCs w:val="0"/>
           <w:sz w:val="22"/>
         </w:rPr>
       </w:pPr>
-      <w:hyperlink w:anchor="_Toc445198574" w:history="1">
+      <w:hyperlink w:anchor="_Toc40398755" w:history="1">
         <w:r>
           <w:rPr>
             <w:rStyle w:val="Hyperlink"/>
             <w:rFonts w:cs="Arial"/>
           </w:rPr>
-          <w:t xml:space="preserve">1.1. </w:t>
-        </w:r>
-        <w:r>
-          <w:rPr>
-            <w:rFonts w:cs="Arial"/>
-            <w:szCs w:val="24"/>
-          </w:rPr>
-          <w:t>O problema proposto</w:t>
+          <w:t>1.2. O problema proposto</w:t>
         </w:r>
         <w:r>
           <w:rPr>
@@ -1229,7 +1271,36 @@
           <w:rPr>
             <w:webHidden/>
           </w:rPr>
-          <w:t>4</w:t>
+          <w:fldChar w:fldCharType="begin"/>
+        </w:r>
+        <w:r>
+          <w:rPr>
+            <w:webHidden/>
+          </w:rPr>
+          <w:instrText xml:space="preserve"> PAGEREF _Toc40398755 \h </w:instrText>
+        </w:r>
+        <w:r>
+          <w:rPr>
+            <w:webHidden/>
+          </w:rPr>
+        </w:r>
+        <w:r>
+          <w:rPr>
+            <w:webHidden/>
+          </w:rPr>
+          <w:fldChar w:fldCharType="separate"/>
+        </w:r>
+        <w:r>
+          <w:rPr>
+            <w:webHidden/>
+          </w:rPr>
+          <w:t>5</w:t>
+        </w:r>
+        <w:r>
+          <w:rPr>
+            <w:webHidden/>
+          </w:rPr>
+          <w:fldChar w:fldCharType="end"/>
         </w:r>
       </w:hyperlink>
     </w:p>
@@ -1237,20 +1308,17 @@
       <w:pPr>
         <w:pStyle w:val="Sumrio1"/>
         <w:rPr>
-          <w:rFonts w:ascii="Calibri" w:eastAsia="Times New Roman" w:hAnsi="Calibri"/>
+          <w:rFonts w:asciiTheme="minorHAnsi" w:eastAsiaTheme="minorEastAsia" w:hAnsiTheme="minorHAnsi" w:cstheme="minorBidi"/>
           <w:b w:val="0"/>
           <w:sz w:val="22"/>
         </w:rPr>
       </w:pPr>
-      <w:hyperlink w:anchor="_Toc445198576" w:history="1">
+      <w:hyperlink w:anchor="_Toc40398756" w:history="1">
         <w:r>
           <w:rPr>
             <w:rStyle w:val="Hyperlink"/>
           </w:rPr>
-          <w:t xml:space="preserve">2. </w:t>
-        </w:r>
-        <w:r>
-          <w:t>Coleta de Dados</w:t>
+          <w:t>2. Coleta de Dados</w:t>
         </w:r>
         <w:r>
           <w:rPr>
@@ -1262,7 +1330,36 @@
           <w:rPr>
             <w:webHidden/>
           </w:rPr>
-          <w:t>4</w:t>
+          <w:fldChar w:fldCharType="begin"/>
+        </w:r>
+        <w:r>
+          <w:rPr>
+            <w:webHidden/>
+          </w:rPr>
+          <w:instrText xml:space="preserve"> PAGEREF _Toc40398756 \h </w:instrText>
+        </w:r>
+        <w:r>
+          <w:rPr>
+            <w:webHidden/>
+          </w:rPr>
+        </w:r>
+        <w:r>
+          <w:rPr>
+            <w:webHidden/>
+          </w:rPr>
+          <w:fldChar w:fldCharType="separate"/>
+        </w:r>
+        <w:r>
+          <w:rPr>
+            <w:webHidden/>
+          </w:rPr>
+          <w:t>6</w:t>
+        </w:r>
+        <w:r>
+          <w:rPr>
+            <w:webHidden/>
+          </w:rPr>
+          <w:fldChar w:fldCharType="end"/>
         </w:r>
       </w:hyperlink>
     </w:p>
@@ -1270,20 +1367,17 @@
       <w:pPr>
         <w:pStyle w:val="Sumrio1"/>
         <w:rPr>
-          <w:rFonts w:ascii="Calibri" w:eastAsia="Times New Roman" w:hAnsi="Calibri"/>
+          <w:rFonts w:asciiTheme="minorHAnsi" w:eastAsiaTheme="minorEastAsia" w:hAnsiTheme="minorHAnsi" w:cstheme="minorBidi"/>
           <w:b w:val="0"/>
           <w:sz w:val="22"/>
         </w:rPr>
       </w:pPr>
-      <w:hyperlink w:anchor="_Toc445198582" w:history="1">
+      <w:hyperlink w:anchor="_Toc40398757" w:history="1">
         <w:r>
           <w:rPr>
             <w:rStyle w:val="Hyperlink"/>
           </w:rPr>
-          <w:t xml:space="preserve">3. </w:t>
-        </w:r>
-        <w:r>
-          <w:t>Processamento/Tratamento de Dados</w:t>
+          <w:t>3. Processamento/Tratamento de Dados</w:t>
         </w:r>
         <w:r>
           <w:rPr>
@@ -1295,7 +1389,36 @@
           <w:rPr>
             <w:webHidden/>
           </w:rPr>
-          <w:t>5</w:t>
+          <w:fldChar w:fldCharType="begin"/>
+        </w:r>
+        <w:r>
+          <w:rPr>
+            <w:webHidden/>
+          </w:rPr>
+          <w:instrText xml:space="preserve"> PAGEREF _Toc40398757 \h </w:instrText>
+        </w:r>
+        <w:r>
+          <w:rPr>
+            <w:webHidden/>
+          </w:rPr>
+        </w:r>
+        <w:r>
+          <w:rPr>
+            <w:webHidden/>
+          </w:rPr>
+          <w:fldChar w:fldCharType="separate"/>
+        </w:r>
+        <w:r>
+          <w:rPr>
+            <w:webHidden/>
+          </w:rPr>
+          <w:t>12</w:t>
+        </w:r>
+        <w:r>
+          <w:rPr>
+            <w:webHidden/>
+          </w:rPr>
+          <w:fldChar w:fldCharType="end"/>
         </w:r>
       </w:hyperlink>
     </w:p>
@@ -1303,20 +1426,17 @@
       <w:pPr>
         <w:pStyle w:val="Sumrio1"/>
         <w:rPr>
-          <w:rFonts w:ascii="Calibri" w:eastAsia="Times New Roman" w:hAnsi="Calibri"/>
+          <w:rFonts w:asciiTheme="minorHAnsi" w:eastAsiaTheme="minorEastAsia" w:hAnsiTheme="minorHAnsi" w:cstheme="minorBidi"/>
           <w:b w:val="0"/>
           <w:sz w:val="22"/>
         </w:rPr>
       </w:pPr>
-      <w:hyperlink w:anchor="_Toc445198585" w:history="1">
+      <w:hyperlink w:anchor="_Toc40398758" w:history="1">
         <w:r>
           <w:rPr>
             <w:rStyle w:val="Hyperlink"/>
           </w:rPr>
-          <w:t xml:space="preserve">4. </w:t>
-        </w:r>
-        <w:r>
-          <w:t>Análise e Exploração dos Dados</w:t>
+          <w:t>4. Análise e Exploração dos Dados</w:t>
         </w:r>
         <w:r>
           <w:rPr>
@@ -1328,7 +1448,36 @@
           <w:rPr>
             <w:webHidden/>
           </w:rPr>
-          <w:t>5</w:t>
+          <w:fldChar w:fldCharType="begin"/>
+        </w:r>
+        <w:r>
+          <w:rPr>
+            <w:webHidden/>
+          </w:rPr>
+          <w:instrText xml:space="preserve"> PAGEREF _Toc40398758 \h </w:instrText>
+        </w:r>
+        <w:r>
+          <w:rPr>
+            <w:webHidden/>
+          </w:rPr>
+        </w:r>
+        <w:r>
+          <w:rPr>
+            <w:webHidden/>
+          </w:rPr>
+          <w:fldChar w:fldCharType="separate"/>
+        </w:r>
+        <w:r>
+          <w:rPr>
+            <w:webHidden/>
+          </w:rPr>
+          <w:t>20</w:t>
+        </w:r>
+        <w:r>
+          <w:rPr>
+            <w:webHidden/>
+          </w:rPr>
+          <w:fldChar w:fldCharType="end"/>
         </w:r>
       </w:hyperlink>
     </w:p>
@@ -1336,23 +1485,17 @@
       <w:pPr>
         <w:pStyle w:val="Sumrio1"/>
         <w:rPr>
-          <w:rFonts w:ascii="Calibri" w:eastAsia="Times New Roman" w:hAnsi="Calibri"/>
+          <w:rFonts w:asciiTheme="minorHAnsi" w:eastAsiaTheme="minorEastAsia" w:hAnsiTheme="minorHAnsi" w:cstheme="minorBidi"/>
           <w:b w:val="0"/>
           <w:sz w:val="22"/>
         </w:rPr>
       </w:pPr>
-      <w:hyperlink w:anchor="_Toc445198586" w:history="1">
+      <w:hyperlink w:anchor="_Toc40398759" w:history="1">
         <w:r>
           <w:rPr>
             <w:rStyle w:val="Hyperlink"/>
           </w:rPr>
-          <w:t xml:space="preserve">5. </w:t>
-        </w:r>
-        <w:r>
-          <w:rPr>
-            <w:rStyle w:val="Hyperlink"/>
-          </w:rPr>
-          <w:t>Criação de Modelos de Machine Learning</w:t>
+          <w:t>5. Apresentação dos Resultados</w:t>
         </w:r>
         <w:r>
           <w:rPr>
@@ -1364,33 +1507,54 @@
           <w:rPr>
             <w:webHidden/>
           </w:rPr>
-          <w:t>5</w:t>
+          <w:fldChar w:fldCharType="begin"/>
+        </w:r>
+        <w:r>
+          <w:rPr>
+            <w:webHidden/>
+          </w:rPr>
+          <w:instrText xml:space="preserve"> PAGEREF _Toc40398759 \h </w:instrText>
+        </w:r>
+        <w:r>
+          <w:rPr>
+            <w:webHidden/>
+          </w:rPr>
+        </w:r>
+        <w:r>
+          <w:rPr>
+            <w:webHidden/>
+          </w:rPr>
+          <w:fldChar w:fldCharType="separate"/>
+        </w:r>
+        <w:r>
+          <w:rPr>
+            <w:webHidden/>
+          </w:rPr>
+          <w:t>38</w:t>
+        </w:r>
+        <w:r>
+          <w:rPr>
+            <w:webHidden/>
+          </w:rPr>
+          <w:fldChar w:fldCharType="end"/>
         </w:r>
       </w:hyperlink>
     </w:p>
     <w:p>
       <w:pPr>
-        <w:pStyle w:val="Sumrio2"/>
-        <w:rPr>
-          <w:rFonts w:ascii="Calibri" w:eastAsia="Times New Roman" w:hAnsi="Calibri"/>
+        <w:pStyle w:val="Sumrio1"/>
+        <w:rPr>
+          <w:rFonts w:asciiTheme="minorHAnsi" w:eastAsiaTheme="minorEastAsia" w:hAnsiTheme="minorHAnsi" w:cstheme="minorBidi"/>
+          <w:b w:val="0"/>
           <w:sz w:val="22"/>
         </w:rPr>
       </w:pPr>
-      <w:hyperlink w:anchor="_Toc445198587" w:history="1">
+      <w:hyperlink w:anchor="_Toc40398760" w:history="1">
         <w:r>
           <w:rPr>
             <w:rStyle w:val="Hyperlink"/>
           </w:rPr>
-          <w:t>6</w:t>
-        </w:r>
-        <w:r>
-          <w:rPr>
-            <w:rStyle w:val="Hyperlink"/>
-          </w:rPr>
-          <w:t xml:space="preserve">. </w:t>
-        </w:r>
-        <w:r>
-          <w:t>Apresentação dos Resultados</w:t>
+          <w:t>6. Links</w:t>
         </w:r>
         <w:r>
           <w:rPr>
@@ -1402,48 +1566,36 @@
           <w:rPr>
             <w:webHidden/>
           </w:rPr>
-          <w:t>5</w:t>
-        </w:r>
-      </w:hyperlink>
-    </w:p>
-    <w:p>
-      <w:pPr>
-        <w:pStyle w:val="Sumrio2"/>
-        <w:rPr>
-          <w:rFonts w:ascii="Calibri" w:eastAsia="Times New Roman" w:hAnsi="Calibri"/>
-          <w:sz w:val="22"/>
-        </w:rPr>
-      </w:pPr>
-      <w:hyperlink w:anchor="_Toc445198588" w:history="1">
-        <w:r>
-          <w:rPr>
-            <w:rStyle w:val="Hyperlink"/>
-          </w:rPr>
-          <w:t>7</w:t>
-        </w:r>
-        <w:r>
-          <w:rPr>
-            <w:rStyle w:val="Hyperlink"/>
-          </w:rPr>
-          <w:t xml:space="preserve">. </w:t>
-        </w:r>
-        <w:r>
-          <w:rPr>
-            <w:rStyle w:val="Hyperlink"/>
-          </w:rPr>
-          <w:t>Links</w:t>
+          <w:fldChar w:fldCharType="begin"/>
         </w:r>
         <w:r>
           <w:rPr>
             <w:webHidden/>
           </w:rPr>
-          <w:tab/>
+          <w:instrText xml:space="preserve"> PAGEREF _Toc40398760 \h </w:instrText>
         </w:r>
         <w:r>
           <w:rPr>
             <w:webHidden/>
           </w:rPr>
-          <w:t>6</w:t>
+        </w:r>
+        <w:r>
+          <w:rPr>
+            <w:webHidden/>
+          </w:rPr>
+          <w:fldChar w:fldCharType="separate"/>
+        </w:r>
+        <w:r>
+          <w:rPr>
+            <w:webHidden/>
+          </w:rPr>
+          <w:t>38</w:t>
+        </w:r>
+        <w:r>
+          <w:rPr>
+            <w:webHidden/>
+          </w:rPr>
+          <w:fldChar w:fldCharType="end"/>
         </w:r>
       </w:hyperlink>
     </w:p>
@@ -1451,12 +1603,12 @@
       <w:pPr>
         <w:pStyle w:val="Sumrio1"/>
         <w:rPr>
-          <w:rFonts w:ascii="Calibri" w:eastAsia="Times New Roman" w:hAnsi="Calibri"/>
+          <w:rFonts w:asciiTheme="minorHAnsi" w:eastAsiaTheme="minorEastAsia" w:hAnsiTheme="minorHAnsi" w:cstheme="minorBidi"/>
           <w:b w:val="0"/>
           <w:sz w:val="22"/>
         </w:rPr>
       </w:pPr>
-      <w:hyperlink w:anchor="_Toc445198589" w:history="1">
+      <w:hyperlink w:anchor="_Toc40398761" w:history="1">
         <w:r>
           <w:rPr>
             <w:rStyle w:val="Hyperlink"/>
@@ -1473,7 +1625,36 @@
           <w:rPr>
             <w:webHidden/>
           </w:rPr>
-          <w:t>7</w:t>
+          <w:fldChar w:fldCharType="begin"/>
+        </w:r>
+        <w:r>
+          <w:rPr>
+            <w:webHidden/>
+          </w:rPr>
+          <w:instrText xml:space="preserve"> PAGEREF _Toc40398761 \h </w:instrText>
+        </w:r>
+        <w:r>
+          <w:rPr>
+            <w:webHidden/>
+          </w:rPr>
+        </w:r>
+        <w:r>
+          <w:rPr>
+            <w:webHidden/>
+          </w:rPr>
+          <w:fldChar w:fldCharType="separate"/>
+        </w:r>
+        <w:r>
+          <w:rPr>
+            <w:webHidden/>
+          </w:rPr>
+          <w:t>44</w:t>
+        </w:r>
+        <w:r>
+          <w:rPr>
+            <w:webHidden/>
+          </w:rPr>
+          <w:fldChar w:fldCharType="end"/>
         </w:r>
       </w:hyperlink>
     </w:p>
@@ -1545,7 +1726,7 @@
           <w:lang w:val="pt-BR" w:eastAsia="pt-BR"/>
         </w:rPr>
       </w:pPr>
-      <w:bookmarkStart w:id="0" w:name="_Toc445198572"/>
+      <w:bookmarkStart w:id="0" w:name="_Toc40398753"/>
       <w:r>
         <w:rPr>
           <w:lang w:val="pt-BR" w:eastAsia="pt-BR"/>
@@ -1553,13 +1734,13 @@
         <w:lastRenderedPageBreak/>
         <w:t xml:space="preserve">1. </w:t>
       </w:r>
+      <w:r>
+        <w:rPr>
+          <w:lang w:val="pt-BR" w:eastAsia="pt-BR"/>
+        </w:rPr>
+        <w:t>Introdução</w:t>
+      </w:r>
       <w:bookmarkEnd w:id="0"/>
-      <w:r>
-        <w:rPr>
-          <w:lang w:val="pt-BR" w:eastAsia="pt-BR"/>
-        </w:rPr>
-        <w:t>Introdução</w:t>
-      </w:r>
     </w:p>
     <w:p>
       <w:pPr>
@@ -1587,7 +1768,7 @@
         </w:rPr>
       </w:pPr>
       <w:bookmarkStart w:id="1" w:name="_Toc297133343"/>
-      <w:bookmarkStart w:id="2" w:name="_Toc445198573"/>
+      <w:bookmarkStart w:id="2" w:name="_Toc40398754"/>
       <w:r>
         <w:rPr>
           <w:rFonts w:cs="Arial"/>
@@ -1597,15 +1778,15 @@
         <w:t xml:space="preserve">1.1. </w:t>
       </w:r>
       <w:bookmarkEnd w:id="1"/>
+      <w:r>
+        <w:rPr>
+          <w:rFonts w:cs="Arial"/>
+          <w:szCs w:val="24"/>
+          <w:lang w:val="pt-BR" w:eastAsia="pt-BR"/>
+        </w:rPr>
+        <w:t>Contextualização</w:t>
+      </w:r>
       <w:bookmarkEnd w:id="2"/>
-      <w:r>
-        <w:rPr>
-          <w:rFonts w:cs="Arial"/>
-          <w:szCs w:val="24"/>
-          <w:lang w:val="pt-BR" w:eastAsia="pt-BR"/>
-        </w:rPr>
-        <w:t>Contextualização</w:t>
-      </w:r>
     </w:p>
     <w:p>
       <w:pPr>
@@ -1975,47 +2156,7 @@
           <w:szCs w:val="24"/>
           <w:lang w:eastAsia="pt-BR"/>
         </w:rPr>
-        <w:t>O controle interno na Administração Pública, exercido a âmbito federal no Brasil pela</w:t>
-      </w:r>
-      <w:r>
-        <w:rPr>
-          <w:rFonts w:ascii="Arial" w:hAnsi="Arial" w:cs="Arial"/>
-          <w:i/>
-          <w:sz w:val="24"/>
-          <w:szCs w:val="24"/>
-          <w:lang w:eastAsia="pt-BR"/>
-        </w:rPr>
-        <w:t xml:space="preserve"> </w:t>
-      </w:r>
-      <w:r>
-        <w:rPr>
-          <w:rFonts w:ascii="Arial" w:hAnsi="Arial" w:cs="Arial"/>
-          <w:i/>
-          <w:sz w:val="24"/>
-          <w:szCs w:val="24"/>
-          <w:lang w:eastAsia="pt-BR"/>
-        </w:rPr>
-        <w:t>Controladoria-Geral da União, é uma forma de controle da Administração sobre si mesma. Entre suas finalidades estão a detecção e o combate à corrupção na gestão de</w:t>
-      </w:r>
-      <w:r>
-        <w:rPr>
-          <w:rFonts w:ascii="Arial" w:hAnsi="Arial" w:cs="Arial"/>
-          <w:i/>
-          <w:sz w:val="24"/>
-          <w:szCs w:val="24"/>
-          <w:lang w:eastAsia="pt-BR"/>
-        </w:rPr>
-        <w:t xml:space="preserve"> </w:t>
-      </w:r>
-      <w:r>
-        <w:rPr>
-          <w:rFonts w:ascii="Arial" w:hAnsi="Arial" w:cs="Arial"/>
-          <w:i/>
-          <w:sz w:val="24"/>
-          <w:szCs w:val="24"/>
-          <w:lang w:eastAsia="pt-BR"/>
-        </w:rPr>
-        <w:t>recursos públicos</w:t>
+        <w:t>O controle interno na Administração Pública, exercido a âmbito federal no Brasil pela Controladoria-Geral da União, é uma forma de controle da Administração sobre si mesma. Entre suas finalidades estão a detecção e o combate à corrupção na gestão de recursos públicos</w:t>
       </w:r>
       <w:r>
         <w:rPr>
@@ -2526,7 +2667,7 @@
           <w:lang w:val="pt-BR" w:eastAsia="pt-BR"/>
         </w:rPr>
       </w:pPr>
-      <w:bookmarkStart w:id="8" w:name="_Toc445198574"/>
+      <w:bookmarkStart w:id="8" w:name="_Toc40398755"/>
       <w:r>
         <w:rPr>
           <w:rFonts w:cs="Arial"/>
@@ -2551,15 +2692,15 @@
         </w:rPr>
         <w:t xml:space="preserve">. </w:t>
       </w:r>
+      <w:r>
+        <w:rPr>
+          <w:rFonts w:cs="Arial"/>
+          <w:szCs w:val="24"/>
+          <w:lang w:val="pt-BR" w:eastAsia="pt-BR"/>
+        </w:rPr>
+        <w:t>O problema proposto</w:t>
+      </w:r>
       <w:bookmarkEnd w:id="8"/>
-      <w:r>
-        <w:rPr>
-          <w:rFonts w:cs="Arial"/>
-          <w:szCs w:val="24"/>
-          <w:lang w:val="pt-BR" w:eastAsia="pt-BR"/>
-        </w:rPr>
-        <w:t>O problema proposto</w:t>
-      </w:r>
     </w:p>
     <w:p>
       <w:pPr>
@@ -2939,25 +3080,7 @@
           <w:szCs w:val="24"/>
           <w:lang w:eastAsia="pt-BR"/>
         </w:rPr>
-        <w:t xml:space="preserve"> Nesse contexto, a avalição desses dados é importante porque podem ser decisivos </w:t>
-      </w:r>
-      <w:r>
-        <w:rPr>
-          <w:rFonts w:ascii="Arial" w:hAnsi="Arial" w:cs="Arial"/>
-          <w:sz w:val="24"/>
-          <w:szCs w:val="24"/>
-          <w:lang w:eastAsia="pt-BR"/>
-        </w:rPr>
-        <w:t>no apoio ao processo de seleção e contratação de fornecedores no âmbito da administração pública e também para direcionar os órgãos sancionadores e legisladores no entendimento do cenário afim de possibilitar melhorias nas normas e legislações que tratam desse assunto</w:t>
-      </w:r>
-      <w:r>
-        <w:rPr>
-          <w:rFonts w:ascii="Arial" w:hAnsi="Arial" w:cs="Arial"/>
-          <w:sz w:val="24"/>
-          <w:szCs w:val="24"/>
-          <w:lang w:eastAsia="pt-BR"/>
-        </w:rPr>
-        <w:t>.</w:t>
+        <w:t xml:space="preserve"> Nesse contexto, a avalição desses dados é importante porque podem ser decisivos no apoio ao processo de seleção e contratação de fornecedores no âmbito da administração pública e também para direcionar os órgãos sancionadores e legisladores no entendimento do cenário afim de possibilitar melhorias nas normas e legislações que tratam desse assunto.</w:t>
       </w:r>
     </w:p>
     <w:p>
@@ -3428,20 +3551,20 @@
           <w:lang w:val="pt-BR" w:eastAsia="pt-BR"/>
         </w:rPr>
       </w:pPr>
-      <w:bookmarkStart w:id="13" w:name="_Toc445198576"/>
+      <w:bookmarkStart w:id="13" w:name="_Toc40398756"/>
       <w:r>
         <w:rPr>
           <w:lang w:val="pt-BR" w:eastAsia="pt-BR"/>
         </w:rPr>
         <w:t xml:space="preserve">2. </w:t>
       </w:r>
+      <w:r>
+        <w:rPr>
+          <w:lang w:val="pt-BR" w:eastAsia="pt-BR"/>
+        </w:rPr>
+        <w:t>Coleta de Dados</w:t>
+      </w:r>
       <w:bookmarkEnd w:id="13"/>
-      <w:r>
-        <w:rPr>
-          <w:lang w:val="pt-BR" w:eastAsia="pt-BR"/>
-        </w:rPr>
-        <w:t>Coleta de Dados</w:t>
-      </w:r>
     </w:p>
     <w:p>
       <w:pPr>
@@ -12770,27 +12893,14 @@
       <w:r>
         <w:t xml:space="preserve">Tabela </w:t>
       </w:r>
-      <w:r>
-        <w:fldChar w:fldCharType="begin"/>
-      </w:r>
-      <w:r>
-        <w:instrText xml:space="preserve"> SEQ Tabela \* ARABIC </w:instrText>
-      </w:r>
-      <w:r>
-        <w:fldChar w:fldCharType="separate"/>
-      </w:r>
-      <w:r>
-        <w:rPr>
-          <w:noProof/>
-        </w:rPr>
-        <w:t>1</w:t>
-      </w:r>
-      <w:r>
-        <w:rPr>
-          <w:noProof/>
-        </w:rPr>
-        <w:fldChar w:fldCharType="end"/>
-      </w:r>
+      <w:fldSimple w:instr=" SEQ Tabela \* ARABIC ">
+        <w:r>
+          <w:rPr>
+            <w:noProof/>
+          </w:rPr>
+          <w:t>1</w:t>
+        </w:r>
+      </w:fldSimple>
       <w:r>
         <w:rPr>
           <w:noProof/>
@@ -13192,7 +13302,6 @@
         </w:rPr>
         <w:t>.</w:t>
       </w:r>
-      <w:bookmarkStart w:id="16" w:name="_Toc445198582"/>
       <w:r>
         <w:rPr>
           <w:rFonts w:ascii="Arial" w:hAnsi="Arial" w:cs="Arial"/>
@@ -13679,6 +13788,7 @@
           <w:lang w:val="pt-BR" w:eastAsia="pt-BR"/>
         </w:rPr>
       </w:pPr>
+      <w:bookmarkStart w:id="16" w:name="_Toc40398757"/>
       <w:r>
         <w:rPr>
           <w:lang w:val="pt-BR" w:eastAsia="pt-BR"/>
@@ -13698,13 +13808,13 @@
         </w:rPr>
         <w:t>Pro</w:t>
       </w:r>
+      <w:r>
+        <w:rPr>
+          <w:lang w:val="pt-BR" w:eastAsia="pt-BR"/>
+        </w:rPr>
+        <w:t>cessamento/Tratamento de Dados</w:t>
+      </w:r>
       <w:bookmarkEnd w:id="16"/>
-      <w:r>
-        <w:rPr>
-          <w:lang w:val="pt-BR" w:eastAsia="pt-BR"/>
-        </w:rPr>
-        <w:t>cessamento/Tratamento de Dados</w:t>
-      </w:r>
     </w:p>
     <w:p>
       <w:pPr>
@@ -18448,7 +18558,7 @@
           <w:lang w:val="pt-BR" w:eastAsia="pt-BR"/>
         </w:rPr>
       </w:pPr>
-      <w:bookmarkStart w:id="17" w:name="_Toc445198585"/>
+      <w:bookmarkStart w:id="17" w:name="_Toc40398758"/>
       <w:r>
         <w:rPr>
           <w:lang w:val="pt-BR" w:eastAsia="pt-BR"/>
@@ -18467,13 +18577,13 @@
         </w:rPr>
         <w:t xml:space="preserve"> </w:t>
       </w:r>
+      <w:r>
+        <w:rPr>
+          <w:lang w:val="pt-BR" w:eastAsia="pt-BR"/>
+        </w:rPr>
+        <w:t>Análise e Exploração dos Dados</w:t>
+      </w:r>
       <w:bookmarkEnd w:id="17"/>
-      <w:r>
-        <w:rPr>
-          <w:lang w:val="pt-BR" w:eastAsia="pt-BR"/>
-        </w:rPr>
-        <w:t>Análise e Exploração dos Dados</w:t>
-      </w:r>
     </w:p>
     <w:p>
       <w:pPr>
@@ -25058,7 +25168,6 @@
           <w:lang w:val="x-none" w:eastAsia="pt-BR"/>
         </w:rPr>
       </w:pPr>
-      <w:bookmarkStart w:id="18" w:name="_Toc445198586"/>
       <w:r>
         <w:rPr>
           <w:color w:val="92D050"/>
@@ -25066,7 +25175,6 @@
         </w:rPr>
         <w:br w:type="page"/>
       </w:r>
-      <w:bookmarkEnd w:id="18"/>
     </w:p>
     <w:p>
       <w:pPr>
@@ -25076,6 +25184,8 @@
           <w:lang w:val="pt-BR" w:eastAsia="pt-BR"/>
         </w:rPr>
       </w:pPr>
+      <w:bookmarkStart w:id="18" w:name="_Toc40398760"/>
+      <w:bookmarkStart w:id="19" w:name="_Toc40398759"/>
       <w:r>
         <w:rPr>
           <w:lang w:val="pt-BR" w:eastAsia="pt-BR"/>
@@ -25087,14 +25197,9 @@
         <w:rPr>
           <w:lang w:val="pt-BR" w:eastAsia="pt-BR"/>
         </w:rPr>
-        <w:t xml:space="preserve">. </w:t>
-      </w:r>
-      <w:r>
-        <w:rPr>
-          <w:lang w:val="pt-BR" w:eastAsia="pt-BR"/>
-        </w:rPr>
-        <w:t>Apresentação dos Resultados</w:t>
-      </w:r>
+        <w:t>. Apresentação dos Resultados</w:t>
+      </w:r>
+      <w:bookmarkEnd w:id="19"/>
     </w:p>
     <w:p>
       <w:pPr>
@@ -25111,8 +25216,11 @@
     <w:p>
       <w:pPr>
         <w:ind w:firstLine="709"/>
-        <w:rPr>
-          <w:lang w:eastAsia="pt-BR"/>
+        <w:jc w:val="both"/>
+        <w:rPr>
+          <w:rFonts w:ascii="Arial" w:hAnsi="Arial" w:cs="Arial"/>
+          <w:sz w:val="24"/>
+          <w:szCs w:val="24"/>
         </w:rPr>
       </w:pPr>
       <w:r>
@@ -25159,39 +25267,103 @@
         </w:rPr>
         <w:t>, para contar a história dos dados na perspectiva das análises realizadas.</w:t>
       </w:r>
-      <w:bookmarkStart w:id="19" w:name="_GoBack"/>
-      <w:bookmarkEnd w:id="19"/>
-    </w:p>
-    <w:p>
-      <w:pPr>
-        <w:spacing w:after="0" w:line="240" w:lineRule="auto"/>
-        <w:rPr>
-          <w:rFonts w:ascii="Arial" w:eastAsia="Times New Roman" w:hAnsi="Arial"/>
-          <w:b/>
-          <w:bCs/>
-          <w:kern w:val="32"/>
-          <w:sz w:val="24"/>
-          <w:szCs w:val="32"/>
-          <w:lang w:eastAsia="pt-BR"/>
-        </w:rPr>
-      </w:pPr>
-      <w:r>
-        <w:rPr>
-          <w:rFonts w:ascii="Arial" w:eastAsia="Times New Roman" w:hAnsi="Arial"/>
-          <w:b/>
-          <w:bCs/>
+    </w:p>
+    <w:p>
+      <w:pPr>
+        <w:ind w:firstLine="709"/>
+        <w:jc w:val="both"/>
+        <w:rPr>
+          <w:rFonts w:ascii="Arial" w:hAnsi="Arial" w:cs="Arial"/>
+          <w:sz w:val="24"/>
+          <w:szCs w:val="24"/>
+        </w:rPr>
+      </w:pPr>
+      <w:r>
+        <w:rPr>
+          <w:rFonts w:ascii="Arial" w:hAnsi="Arial" w:cs="Arial"/>
+          <w:sz w:val="24"/>
+          <w:szCs w:val="24"/>
+        </w:rPr>
+        <w:t xml:space="preserve">Como pode ser observado abaixo, na primeira página do Data </w:t>
+      </w:r>
+      <w:proofErr w:type="spellStart"/>
+      <w:r>
+        <w:rPr>
+          <w:rFonts w:ascii="Arial" w:hAnsi="Arial" w:cs="Arial"/>
+          <w:sz w:val="24"/>
+          <w:szCs w:val="24"/>
+        </w:rPr>
+        <w:t>Story</w:t>
+      </w:r>
+      <w:proofErr w:type="spellEnd"/>
+      <w:r>
+        <w:rPr>
+          <w:rFonts w:ascii="Arial" w:hAnsi="Arial" w:cs="Arial"/>
+          <w:sz w:val="24"/>
+          <w:szCs w:val="24"/>
+        </w:rPr>
+        <w:t xml:space="preserve"> </w:t>
+      </w:r>
+      <w:proofErr w:type="spellStart"/>
+      <w:r>
+        <w:rPr>
+          <w:rFonts w:ascii="Arial" w:hAnsi="Arial" w:cs="Arial"/>
+          <w:sz w:val="24"/>
+          <w:szCs w:val="24"/>
+        </w:rPr>
+        <w:t>Telling</w:t>
+      </w:r>
+      <w:proofErr w:type="spellEnd"/>
+      <w:r>
+        <w:rPr>
+          <w:rFonts w:ascii="Arial" w:hAnsi="Arial" w:cs="Arial"/>
+          <w:sz w:val="24"/>
+          <w:szCs w:val="24"/>
+        </w:rPr>
+        <w:t xml:space="preserve"> é possível verificar o número total de sanções vigentes no Brasil no mês de maio de 2020. Nos gráficos </w:t>
+      </w:r>
+      <w:r>
+        <w:rPr>
+          <w:rFonts w:ascii="Arial" w:hAnsi="Arial" w:cs="Arial"/>
+          <w:sz w:val="24"/>
+          <w:szCs w:val="24"/>
+        </w:rPr>
+        <w:t xml:space="preserve">seguintes também </w:t>
+      </w:r>
+      <w:r>
+        <w:rPr>
+          <w:rFonts w:ascii="Arial" w:hAnsi="Arial" w:cs="Arial"/>
+          <w:sz w:val="24"/>
+          <w:szCs w:val="24"/>
+        </w:rPr>
+        <w:t xml:space="preserve">é </w:t>
+      </w:r>
+      <w:r>
+        <w:rPr>
+          <w:rFonts w:ascii="Arial" w:hAnsi="Arial" w:cs="Arial"/>
+          <w:sz w:val="24"/>
+          <w:szCs w:val="24"/>
+        </w:rPr>
+        <w:t>possível observar que o estado de São Paulo predomina no cenário das sanções, detendo cerca de 30% do volume total de sanções vigentes.</w:t>
+      </w:r>
+    </w:p>
+    <w:p>
+      <w:pPr>
+        <w:jc w:val="center"/>
+        <w:rPr>
+          <w:lang w:eastAsia="pt-BR"/>
+        </w:rPr>
+      </w:pPr>
+      <w:r>
+        <w:rPr>
           <w:noProof/>
-          <w:kern w:val="32"/>
-          <w:sz w:val="24"/>
-          <w:szCs w:val="32"/>
-          <w:lang w:eastAsia="pt-BR"/>
-        </w:rPr>
-        <w:lastRenderedPageBreak/>
+          <w:lang w:eastAsia="pt-BR"/>
+        </w:rPr>
         <w:drawing>
-          <wp:inline distT="0" distB="0" distL="0" distR="0" wp14:anchorId="5C77EE53" wp14:editId="6822F4C8">
-            <wp:extent cx="5683846" cy="8181391"/>
+          <wp:inline distT="0" distB="0" distL="0" distR="0" wp14:anchorId="33DDE349" wp14:editId="31409CF1">
+            <wp:extent cx="4385587" cy="6291072"/>
             <wp:effectExtent l="0" t="0" r="0" b="0"/>
-            <wp:docPr id="11" name="Picture">
+            <wp:docPr id="16" name="Picture">
               <a:hlinkClick xmlns:a="http://schemas.openxmlformats.org/drawingml/2006/main" r:id="rId97"/>
             </wp:docPr>
             <wp:cNvGraphicFramePr>
@@ -25217,7 +25389,7 @@
                   <pic:spPr>
                     <a:xfrm>
                       <a:off x="0" y="0"/>
-                      <a:ext cx="5686184" cy="8184757"/>
+                      <a:ext cx="4386984" cy="6293076"/>
                     </a:xfrm>
                     <a:prstGeom prst="rect">
                       <a:avLst/>
@@ -25233,7 +25405,81 @@
     </w:p>
     <w:p>
       <w:pPr>
+        <w:suppressAutoHyphens/>
+        <w:ind w:firstLine="709"/>
+        <w:jc w:val="both"/>
+        <w:rPr>
+          <w:rFonts w:ascii="Arial" w:hAnsi="Arial" w:cs="Arial"/>
+          <w:sz w:val="24"/>
+          <w:szCs w:val="24"/>
+        </w:rPr>
+      </w:pPr>
+      <w:r>
+        <w:rPr>
+          <w:rFonts w:ascii="Arial" w:hAnsi="Arial" w:cs="Arial"/>
+          <w:sz w:val="24"/>
+          <w:szCs w:val="24"/>
+        </w:rPr>
+        <w:lastRenderedPageBreak/>
+        <w:t xml:space="preserve">No primeiro gráfico da segunda página do Data </w:t>
+      </w:r>
+      <w:proofErr w:type="spellStart"/>
+      <w:r>
+        <w:rPr>
+          <w:rFonts w:ascii="Arial" w:hAnsi="Arial" w:cs="Arial"/>
+          <w:sz w:val="24"/>
+          <w:szCs w:val="24"/>
+        </w:rPr>
+        <w:t>Story</w:t>
+      </w:r>
+      <w:proofErr w:type="spellEnd"/>
+      <w:r>
+        <w:rPr>
+          <w:rFonts w:ascii="Arial" w:hAnsi="Arial" w:cs="Arial"/>
+          <w:sz w:val="24"/>
+          <w:szCs w:val="24"/>
+        </w:rPr>
+        <w:t xml:space="preserve"> </w:t>
+      </w:r>
+      <w:proofErr w:type="spellStart"/>
+      <w:r>
+        <w:rPr>
+          <w:rFonts w:ascii="Arial" w:hAnsi="Arial" w:cs="Arial"/>
+          <w:sz w:val="24"/>
+          <w:szCs w:val="24"/>
+        </w:rPr>
+        <w:t>Telling</w:t>
+      </w:r>
+      <w:proofErr w:type="spellEnd"/>
+      <w:r>
+        <w:rPr>
+          <w:rFonts w:ascii="Arial" w:hAnsi="Arial" w:cs="Arial"/>
+          <w:sz w:val="24"/>
+          <w:szCs w:val="24"/>
+        </w:rPr>
+        <w:t xml:space="preserve"> observa-se a distribuição de sanções por tipo de pessoa (Física e Jurídica). Percebe-se uma distribuição razoavelmente equilibrada. No segundo gráfico é possível verificar a quantidade de sanções por categorias de entidade. Nota-se uma predominância de pessoas físicas </w:t>
+      </w:r>
+      <w:r>
+        <w:rPr>
+          <w:rFonts w:ascii="Arial" w:hAnsi="Arial" w:cs="Arial"/>
+          <w:sz w:val="24"/>
+          <w:szCs w:val="24"/>
+        </w:rPr>
+        <w:t xml:space="preserve">e </w:t>
+      </w:r>
+      <w:r>
+        <w:rPr>
+          <w:rFonts w:ascii="Arial" w:hAnsi="Arial" w:cs="Arial"/>
+          <w:sz w:val="24"/>
+          <w:szCs w:val="24"/>
+        </w:rPr>
+        <w:t>de entidades empresariais privadas.</w:t>
+      </w:r>
+    </w:p>
+    <w:p>
+      <w:pPr>
         <w:spacing w:after="0" w:line="240" w:lineRule="auto"/>
+        <w:jc w:val="center"/>
         <w:rPr>
           <w:rFonts w:ascii="Arial" w:eastAsia="Times New Roman" w:hAnsi="Arial"/>
           <w:b/>
@@ -25246,6 +25492,1069 @@
       </w:pPr>
       <w:r>
         <w:rPr>
+          <w:noProof/>
+          <w:lang w:eastAsia="pt-BR"/>
+        </w:rPr>
+        <w:drawing>
+          <wp:inline distT="0" distB="0" distL="0" distR="0" wp14:anchorId="5E41DDDB" wp14:editId="1FE90209">
+            <wp:extent cx="4780800" cy="6858000"/>
+            <wp:effectExtent l="0" t="0" r="1270" b="0"/>
+            <wp:docPr id="18" name="Picture">
+              <a:hlinkClick xmlns:a="http://schemas.openxmlformats.org/drawingml/2006/main" r:id="rId99"/>
+            </wp:docPr>
+            <wp:cNvGraphicFramePr>
+              <a:graphicFrameLocks xmlns:a="http://schemas.openxmlformats.org/drawingml/2006/main" noChangeAspect="1"/>
+            </wp:cNvGraphicFramePr>
+            <a:graphic xmlns:a="http://schemas.openxmlformats.org/drawingml/2006/main">
+              <a:graphicData uri="http://schemas.openxmlformats.org/drawingml/2006/picture">
+                <pic:pic xmlns:pic="http://schemas.openxmlformats.org/drawingml/2006/picture">
+                  <pic:nvPicPr>
+                    <pic:cNvPr id="3" name="Picture">
+                      <a:hlinkClick r:id="rId99"/>
+                    </pic:cNvPr>
+                    <pic:cNvPicPr>
+                      <a:picLocks noChangeAspect="1"/>
+                    </pic:cNvPicPr>
+                  </pic:nvPicPr>
+                  <pic:blipFill>
+                    <a:blip r:embed="rId100"/>
+                    <a:stretch>
+                      <a:fillRect/>
+                    </a:stretch>
+                  </pic:blipFill>
+                  <pic:spPr>
+                    <a:xfrm>
+                      <a:off x="0" y="0"/>
+                      <a:ext cx="4780800" cy="6858000"/>
+                    </a:xfrm>
+                    <a:prstGeom prst="rect">
+                      <a:avLst/>
+                    </a:prstGeom>
+                    <a:noFill/>
+                  </pic:spPr>
+                </pic:pic>
+              </a:graphicData>
+            </a:graphic>
+          </wp:inline>
+        </w:drawing>
+      </w:r>
+    </w:p>
+    <w:p>
+      <w:pPr>
+        <w:spacing w:after="0" w:line="240" w:lineRule="auto"/>
+        <w:rPr>
+          <w:rFonts w:ascii="Arial" w:hAnsi="Arial" w:cs="Arial"/>
+          <w:sz w:val="24"/>
+          <w:szCs w:val="24"/>
+        </w:rPr>
+      </w:pPr>
+      <w:r>
+        <w:rPr>
+          <w:rFonts w:ascii="Arial" w:hAnsi="Arial" w:cs="Arial"/>
+          <w:sz w:val="24"/>
+          <w:szCs w:val="24"/>
+        </w:rPr>
+        <w:br w:type="page"/>
+      </w:r>
+    </w:p>
+    <w:p>
+      <w:pPr>
+        <w:suppressAutoHyphens/>
+        <w:ind w:firstLine="709"/>
+        <w:jc w:val="both"/>
+        <w:rPr>
+          <w:rFonts w:ascii="Arial" w:hAnsi="Arial" w:cs="Arial"/>
+          <w:sz w:val="24"/>
+          <w:szCs w:val="24"/>
+        </w:rPr>
+      </w:pPr>
+      <w:r>
+        <w:rPr>
+          <w:rFonts w:ascii="Arial" w:hAnsi="Arial" w:cs="Arial"/>
+          <w:sz w:val="24"/>
+          <w:szCs w:val="24"/>
+        </w:rPr>
+        <w:lastRenderedPageBreak/>
+        <w:t>Na terceira página encontram-se as an</w:t>
+      </w:r>
+      <w:r>
+        <w:rPr>
+          <w:rFonts w:ascii="Arial" w:hAnsi="Arial" w:cs="Arial"/>
+          <w:sz w:val="24"/>
+          <w:szCs w:val="24"/>
+        </w:rPr>
+        <w:t>álises com perspectivas temporais</w:t>
+      </w:r>
+      <w:r>
+        <w:rPr>
+          <w:rFonts w:ascii="Arial" w:hAnsi="Arial" w:cs="Arial"/>
+          <w:sz w:val="24"/>
+          <w:szCs w:val="24"/>
+        </w:rPr>
+        <w:t>. No primeiro gráfico é possível verificar a evolução de aplicações de sanções nos últimos 10 anos. Já no s</w:t>
+      </w:r>
+      <w:r>
+        <w:rPr>
+          <w:rFonts w:ascii="Arial" w:hAnsi="Arial" w:cs="Arial"/>
+          <w:sz w:val="24"/>
+          <w:szCs w:val="24"/>
+        </w:rPr>
+        <w:t>egundo</w:t>
+      </w:r>
+      <w:r>
+        <w:rPr>
+          <w:rFonts w:ascii="Arial" w:hAnsi="Arial" w:cs="Arial"/>
+          <w:sz w:val="24"/>
+          <w:szCs w:val="24"/>
+        </w:rPr>
+        <w:t xml:space="preserve"> gráfico essa visão é detalhada por tipo de sanção, onde observa-se </w:t>
+      </w:r>
+      <w:r>
+        <w:rPr>
+          <w:rFonts w:ascii="Arial" w:hAnsi="Arial" w:cs="Arial"/>
+          <w:sz w:val="24"/>
+          <w:szCs w:val="24"/>
+        </w:rPr>
+        <w:t>um aumento acentuado na aplicação</w:t>
+      </w:r>
+      <w:r>
+        <w:rPr>
+          <w:rFonts w:ascii="Arial" w:hAnsi="Arial" w:cs="Arial"/>
+          <w:sz w:val="24"/>
+          <w:szCs w:val="24"/>
+        </w:rPr>
+        <w:t xml:space="preserve"> de sanções relacionadas à Lei de Improbidade.</w:t>
+      </w:r>
+    </w:p>
+    <w:p>
+      <w:pPr>
+        <w:spacing w:after="0" w:line="240" w:lineRule="auto"/>
+        <w:jc w:val="center"/>
+        <w:rPr>
+          <w:rFonts w:ascii="Arial" w:eastAsia="Times New Roman" w:hAnsi="Arial"/>
+          <w:b/>
+          <w:bCs/>
+          <w:kern w:val="32"/>
+          <w:sz w:val="24"/>
+          <w:szCs w:val="32"/>
+          <w:lang w:eastAsia="pt-BR"/>
+        </w:rPr>
+      </w:pPr>
+      <w:r>
+        <w:rPr>
+          <w:noProof/>
+          <w:lang w:eastAsia="pt-BR"/>
+        </w:rPr>
+        <w:drawing>
+          <wp:inline distT="0" distB="0" distL="0" distR="0" wp14:anchorId="0CAED4B4" wp14:editId="2A22B909">
+            <wp:extent cx="4781550" cy="6858000"/>
+            <wp:effectExtent l="0" t="0" r="0" b="0"/>
+            <wp:docPr id="44" name="Picture">
+              <a:hlinkClick xmlns:a="http://schemas.openxmlformats.org/drawingml/2006/main" r:id="rId101"/>
+            </wp:docPr>
+            <wp:cNvGraphicFramePr>
+              <a:graphicFrameLocks xmlns:a="http://schemas.openxmlformats.org/drawingml/2006/main" noChangeAspect="1"/>
+            </wp:cNvGraphicFramePr>
+            <a:graphic xmlns:a="http://schemas.openxmlformats.org/drawingml/2006/main">
+              <a:graphicData uri="http://schemas.openxmlformats.org/drawingml/2006/picture">
+                <pic:pic xmlns:pic="http://schemas.openxmlformats.org/drawingml/2006/picture">
+                  <pic:nvPicPr>
+                    <pic:cNvPr id="3" name="Picture">
+                      <a:hlinkClick r:id="rId101"/>
+                    </pic:cNvPr>
+                    <pic:cNvPicPr>
+                      <a:picLocks noChangeAspect="1"/>
+                    </pic:cNvPicPr>
+                  </pic:nvPicPr>
+                  <pic:blipFill>
+                    <a:blip r:embed="rId102"/>
+                    <a:stretch>
+                      <a:fillRect/>
+                    </a:stretch>
+                  </pic:blipFill>
+                  <pic:spPr>
+                    <a:xfrm>
+                      <a:off x="0" y="0"/>
+                      <a:ext cx="4781550" cy="6858000"/>
+                    </a:xfrm>
+                    <a:prstGeom prst="rect">
+                      <a:avLst/>
+                    </a:prstGeom>
+                    <a:noFill/>
+                  </pic:spPr>
+                </pic:pic>
+              </a:graphicData>
+            </a:graphic>
+          </wp:inline>
+        </w:drawing>
+      </w:r>
+    </w:p>
+    <w:p>
+      <w:pPr>
+        <w:spacing w:after="0" w:line="240" w:lineRule="auto"/>
+        <w:jc w:val="center"/>
+        <w:rPr>
+          <w:lang w:eastAsia="pt-BR"/>
+        </w:rPr>
+      </w:pPr>
+    </w:p>
+    <w:p>
+      <w:pPr>
+        <w:spacing w:after="0" w:line="240" w:lineRule="auto"/>
+        <w:jc w:val="center"/>
+        <w:rPr>
+          <w:lang w:eastAsia="pt-BR"/>
+        </w:rPr>
+      </w:pPr>
+    </w:p>
+    <w:p>
+      <w:pPr>
+        <w:spacing w:after="0" w:line="240" w:lineRule="auto"/>
+        <w:jc w:val="center"/>
+        <w:rPr>
+          <w:lang w:eastAsia="pt-BR"/>
+        </w:rPr>
+      </w:pPr>
+    </w:p>
+    <w:p>
+      <w:pPr>
+        <w:spacing w:after="0" w:line="240" w:lineRule="auto"/>
+        <w:jc w:val="center"/>
+        <w:rPr>
+          <w:lang w:eastAsia="pt-BR"/>
+        </w:rPr>
+      </w:pPr>
+    </w:p>
+    <w:p>
+      <w:pPr>
+        <w:spacing w:after="0" w:line="240" w:lineRule="auto"/>
+        <w:jc w:val="center"/>
+        <w:rPr>
+          <w:lang w:eastAsia="pt-BR"/>
+        </w:rPr>
+      </w:pPr>
+    </w:p>
+    <w:p>
+      <w:pPr>
+        <w:suppressAutoHyphens/>
+        <w:ind w:firstLine="709"/>
+        <w:jc w:val="both"/>
+        <w:rPr>
+          <w:rFonts w:ascii="Arial" w:hAnsi="Arial" w:cs="Arial"/>
+          <w:sz w:val="24"/>
+          <w:szCs w:val="24"/>
+        </w:rPr>
+      </w:pPr>
+      <w:r>
+        <w:rPr>
+          <w:rFonts w:ascii="Arial" w:hAnsi="Arial" w:cs="Arial"/>
+          <w:sz w:val="24"/>
+          <w:szCs w:val="24"/>
+        </w:rPr>
+        <w:lastRenderedPageBreak/>
+        <w:t xml:space="preserve">Na </w:t>
+      </w:r>
+      <w:r>
+        <w:rPr>
+          <w:rFonts w:ascii="Arial" w:hAnsi="Arial" w:cs="Arial"/>
+          <w:sz w:val="24"/>
+          <w:szCs w:val="24"/>
+        </w:rPr>
+        <w:t>última</w:t>
+      </w:r>
+      <w:r>
+        <w:rPr>
+          <w:rFonts w:ascii="Arial" w:hAnsi="Arial" w:cs="Arial"/>
+          <w:sz w:val="24"/>
+          <w:szCs w:val="24"/>
+        </w:rPr>
+        <w:t xml:space="preserve"> página encontram-se as análises </w:t>
+      </w:r>
+      <w:r>
+        <w:rPr>
+          <w:rFonts w:ascii="Arial" w:hAnsi="Arial" w:cs="Arial"/>
+          <w:sz w:val="24"/>
+          <w:szCs w:val="24"/>
+        </w:rPr>
+        <w:t>referentes às sanções</w:t>
+      </w:r>
+      <w:r>
+        <w:rPr>
+          <w:rFonts w:ascii="Arial" w:hAnsi="Arial" w:cs="Arial"/>
+          <w:sz w:val="24"/>
+          <w:szCs w:val="24"/>
+        </w:rPr>
+        <w:t xml:space="preserve">. </w:t>
+      </w:r>
+      <w:r>
+        <w:rPr>
+          <w:rFonts w:ascii="Arial" w:hAnsi="Arial" w:cs="Arial"/>
+          <w:sz w:val="24"/>
+          <w:szCs w:val="24"/>
+        </w:rPr>
+        <w:t>O</w:t>
+      </w:r>
+      <w:r>
+        <w:rPr>
+          <w:rFonts w:ascii="Arial" w:hAnsi="Arial" w:cs="Arial"/>
+          <w:sz w:val="24"/>
+          <w:szCs w:val="24"/>
+        </w:rPr>
+        <w:t xml:space="preserve"> primeiro gráfico </w:t>
+      </w:r>
+      <w:r>
+        <w:rPr>
+          <w:rFonts w:ascii="Arial" w:hAnsi="Arial" w:cs="Arial"/>
+          <w:sz w:val="24"/>
+          <w:szCs w:val="24"/>
+        </w:rPr>
+        <w:t>exibe a distribuição das sanções por tipo, onde nota-se a predominância da sanção “Proibição – Lei de Improbidade”</w:t>
+      </w:r>
+      <w:r>
+        <w:rPr>
+          <w:rFonts w:ascii="Arial" w:hAnsi="Arial" w:cs="Arial"/>
+          <w:sz w:val="24"/>
+          <w:szCs w:val="24"/>
+        </w:rPr>
+        <w:t>.</w:t>
+      </w:r>
+      <w:r>
+        <w:rPr>
+          <w:rFonts w:ascii="Arial" w:hAnsi="Arial" w:cs="Arial"/>
+          <w:sz w:val="24"/>
+          <w:szCs w:val="24"/>
+        </w:rPr>
+        <w:t xml:space="preserve"> No segundo gráfico exibe-se a quantidade de sanções aplicadas por órgão sancionadores e, mais uma vez, o estado de São Paulo figura no topo, através do órgão “Justiça do Estado de São Paulo”. No último gráfico observa-se a quantidade de sanções aplicadas por pela ótica das esferas dos poderes, onde os poderes judiciários e executivos são predominantes.</w:t>
+      </w:r>
+    </w:p>
+    <w:p>
+      <w:pPr>
+        <w:suppressAutoHyphens/>
+        <w:ind w:firstLine="709"/>
+        <w:jc w:val="center"/>
+        <w:rPr>
+          <w:rFonts w:ascii="Arial" w:hAnsi="Arial" w:cs="Arial"/>
+          <w:sz w:val="24"/>
+          <w:szCs w:val="24"/>
+        </w:rPr>
+      </w:pPr>
+      <w:r>
+        <w:rPr>
+          <w:rFonts w:ascii="Arial" w:hAnsi="Arial" w:cs="Arial"/>
+          <w:sz w:val="24"/>
+          <w:szCs w:val="24"/>
+        </w:rPr>
+        <w:drawing>
+          <wp:inline distT="0" distB="0" distL="0" distR="0" wp14:anchorId="256CD160" wp14:editId="5AA911A9">
+            <wp:extent cx="4584700" cy="6576060"/>
+            <wp:effectExtent l="0" t="0" r="6350" b="0"/>
+            <wp:docPr id="43" name="Picture">
+              <a:hlinkClick xmlns:a="http://schemas.openxmlformats.org/drawingml/2006/main" r:id="rId103"/>
+            </wp:docPr>
+            <wp:cNvGraphicFramePr>
+              <a:graphicFrameLocks xmlns:a="http://schemas.openxmlformats.org/drawingml/2006/main" noChangeAspect="1"/>
+            </wp:cNvGraphicFramePr>
+            <a:graphic xmlns:a="http://schemas.openxmlformats.org/drawingml/2006/main">
+              <a:graphicData uri="http://schemas.openxmlformats.org/drawingml/2006/picture">
+                <pic:pic xmlns:pic="http://schemas.openxmlformats.org/drawingml/2006/picture">
+                  <pic:nvPicPr>
+                    <pic:cNvPr id="3" name="Picture">
+                      <a:hlinkClick r:id="rId103"/>
+                    </pic:cNvPr>
+                    <pic:cNvPicPr>
+                      <a:picLocks noChangeAspect="1"/>
+                    </pic:cNvPicPr>
+                  </pic:nvPicPr>
+                  <pic:blipFill>
+                    <a:blip r:embed="rId104" cstate="print">
+                      <a:extLst>
+                        <a:ext uri="{28A0092B-C50C-407E-A947-70E740481C1C}">
+                          <a14:useLocalDpi xmlns:a14="http://schemas.microsoft.com/office/drawing/2010/main" val="0"/>
+                        </a:ext>
+                      </a:extLst>
+                    </a:blip>
+                    <a:stretch>
+                      <a:fillRect/>
+                    </a:stretch>
+                  </pic:blipFill>
+                  <pic:spPr>
+                    <a:xfrm>
+                      <a:off x="0" y="0"/>
+                      <a:ext cx="4584700" cy="6576060"/>
+                    </a:xfrm>
+                    <a:prstGeom prst="rect">
+                      <a:avLst/>
+                    </a:prstGeom>
+                    <a:noFill/>
+                  </pic:spPr>
+                </pic:pic>
+              </a:graphicData>
+            </a:graphic>
+          </wp:inline>
+        </w:drawing>
+      </w:r>
+    </w:p>
+    <w:p>
+      <w:pPr>
+        <w:pStyle w:val="Ttulo2"/>
+        <w:suppressAutoHyphens/>
+        <w:rPr>
+          <w:rFonts w:cs="Arial"/>
+          <w:szCs w:val="24"/>
+          <w:lang w:val="pt-BR" w:eastAsia="pt-BR"/>
+        </w:rPr>
+      </w:pPr>
+      <w:r>
+        <w:rPr>
+          <w:lang w:eastAsia="pt-BR"/>
+        </w:rPr>
+        <w:br w:type="page"/>
+      </w:r>
+      <w:r>
+        <w:rPr>
+          <w:rFonts w:cs="Arial"/>
+          <w:szCs w:val="24"/>
+          <w:lang w:val="pt-BR" w:eastAsia="pt-BR"/>
+        </w:rPr>
+        <w:lastRenderedPageBreak/>
+        <w:t>5</w:t>
+      </w:r>
+      <w:r>
+        <w:rPr>
+          <w:rFonts w:cs="Arial"/>
+          <w:szCs w:val="24"/>
+          <w:lang w:val="pt-BR" w:eastAsia="pt-BR"/>
+        </w:rPr>
+        <w:t xml:space="preserve">.1. </w:t>
+      </w:r>
+      <w:r>
+        <w:rPr>
+          <w:rFonts w:cs="Arial"/>
+          <w:szCs w:val="24"/>
+          <w:lang w:val="pt-BR" w:eastAsia="pt-BR"/>
+        </w:rPr>
+        <w:t>Validação dos resultados</w:t>
+      </w:r>
+    </w:p>
+    <w:p>
+      <w:pPr>
+        <w:spacing w:after="0" w:line="240" w:lineRule="auto"/>
+        <w:rPr>
+          <w:rFonts w:ascii="Arial" w:eastAsia="Times New Roman" w:hAnsi="Arial"/>
+          <w:b/>
+          <w:bCs/>
+          <w:kern w:val="32"/>
+          <w:sz w:val="24"/>
+          <w:szCs w:val="32"/>
+          <w:lang w:eastAsia="pt-BR"/>
+        </w:rPr>
+      </w:pPr>
+    </w:p>
+    <w:p>
+      <w:pPr>
+        <w:suppressAutoHyphens/>
+        <w:ind w:firstLine="709"/>
+        <w:jc w:val="both"/>
+        <w:rPr>
+          <w:rFonts w:ascii="Arial" w:hAnsi="Arial" w:cs="Arial"/>
+          <w:sz w:val="24"/>
+          <w:szCs w:val="24"/>
+        </w:rPr>
+      </w:pPr>
+      <w:r>
+        <w:rPr>
+          <w:rFonts w:ascii="Arial" w:hAnsi="Arial" w:cs="Arial"/>
+          <w:sz w:val="24"/>
+          <w:szCs w:val="24"/>
+        </w:rPr>
+        <w:t xml:space="preserve">Conforme o objetivo proposto </w:t>
+      </w:r>
+      <w:r>
+        <w:rPr>
+          <w:rFonts w:ascii="Arial" w:hAnsi="Arial" w:cs="Arial"/>
+          <w:sz w:val="24"/>
+          <w:szCs w:val="24"/>
+        </w:rPr>
+        <w:t xml:space="preserve">o </w:t>
+      </w:r>
+      <w:r>
+        <w:rPr>
+          <w:rFonts w:ascii="Arial" w:hAnsi="Arial" w:cs="Arial"/>
+          <w:sz w:val="24"/>
+          <w:szCs w:val="24"/>
+        </w:rPr>
+        <w:t xml:space="preserve">trabalho foi desenvolvido </w:t>
+      </w:r>
+      <w:r>
+        <w:rPr>
+          <w:rFonts w:ascii="Arial" w:hAnsi="Arial" w:cs="Arial"/>
+          <w:sz w:val="24"/>
+          <w:szCs w:val="24"/>
+        </w:rPr>
+        <w:t>para</w:t>
+      </w:r>
+      <w:r>
+        <w:rPr>
+          <w:rFonts w:ascii="Arial" w:hAnsi="Arial" w:cs="Arial"/>
+          <w:sz w:val="24"/>
+          <w:szCs w:val="24"/>
+        </w:rPr>
+        <w:t xml:space="preserve"> avaliar a qualidade dos dados </w:t>
+      </w:r>
+      <w:r>
+        <w:rPr>
+          <w:rFonts w:ascii="Arial" w:hAnsi="Arial" w:cs="Arial"/>
+          <w:sz w:val="24"/>
+          <w:szCs w:val="24"/>
+        </w:rPr>
+        <w:t>para obtenção de insights</w:t>
+      </w:r>
+      <w:r>
+        <w:rPr>
+          <w:rFonts w:ascii="Arial" w:hAnsi="Arial" w:cs="Arial"/>
+          <w:sz w:val="24"/>
+          <w:szCs w:val="24"/>
+        </w:rPr>
+        <w:t xml:space="preserve">. </w:t>
+      </w:r>
+      <w:r>
+        <w:rPr>
+          <w:rFonts w:ascii="Arial" w:hAnsi="Arial" w:cs="Arial"/>
+          <w:sz w:val="24"/>
+          <w:szCs w:val="24"/>
+        </w:rPr>
+        <w:t xml:space="preserve">Para isso todo o </w:t>
+      </w:r>
+      <w:proofErr w:type="spellStart"/>
+      <w:r>
+        <w:rPr>
+          <w:rFonts w:ascii="Arial" w:hAnsi="Arial" w:cs="Arial"/>
+          <w:sz w:val="24"/>
+          <w:szCs w:val="24"/>
+        </w:rPr>
+        <w:t>dataset</w:t>
+      </w:r>
+      <w:proofErr w:type="spellEnd"/>
+      <w:r>
+        <w:rPr>
+          <w:rFonts w:ascii="Arial" w:hAnsi="Arial" w:cs="Arial"/>
+          <w:sz w:val="24"/>
+          <w:szCs w:val="24"/>
+        </w:rPr>
+        <w:t xml:space="preserve"> foi alvo de Análise Exploratória de Dados (EDA), que foi executada em cada série do </w:t>
+      </w:r>
+      <w:proofErr w:type="spellStart"/>
+      <w:r>
+        <w:rPr>
+          <w:rFonts w:ascii="Arial" w:hAnsi="Arial" w:cs="Arial"/>
+          <w:sz w:val="24"/>
+          <w:szCs w:val="24"/>
+        </w:rPr>
+        <w:t>dataset</w:t>
+      </w:r>
+      <w:proofErr w:type="spellEnd"/>
+      <w:r>
+        <w:rPr>
+          <w:rFonts w:ascii="Arial" w:hAnsi="Arial" w:cs="Arial"/>
+          <w:sz w:val="24"/>
+          <w:szCs w:val="24"/>
+        </w:rPr>
+        <w:t>, em alguns casos de forma isolada em outros de forma agrupada ou comparativa. Com base no trabalho de EDA foi possível obter os seguintes insights:</w:t>
+      </w:r>
+    </w:p>
+    <w:p>
+      <w:pPr>
+        <w:pStyle w:val="PargrafodaLista"/>
+        <w:numPr>
+          <w:ilvl w:val="0"/>
+          <w:numId w:val="25"/>
+        </w:numPr>
+        <w:suppressAutoHyphens/>
+        <w:jc w:val="both"/>
+        <w:rPr>
+          <w:rFonts w:ascii="Arial" w:hAnsi="Arial" w:cs="Arial"/>
+          <w:sz w:val="24"/>
+          <w:szCs w:val="24"/>
+        </w:rPr>
+      </w:pPr>
+      <w:r>
+        <w:rPr>
+          <w:rFonts w:ascii="Arial" w:hAnsi="Arial" w:cs="Arial"/>
+          <w:sz w:val="24"/>
+          <w:szCs w:val="24"/>
+        </w:rPr>
+        <w:t>Observou-se</w:t>
+      </w:r>
+      <w:r>
+        <w:rPr>
+          <w:rFonts w:ascii="Arial" w:hAnsi="Arial" w:cs="Arial"/>
+          <w:sz w:val="24"/>
+          <w:szCs w:val="24"/>
+        </w:rPr>
+        <w:t xml:space="preserve"> uma distribuição balanceada de sanções entre pessoas físicas</w:t>
+      </w:r>
+      <w:r>
+        <w:rPr>
+          <w:rFonts w:ascii="Arial" w:hAnsi="Arial" w:cs="Arial"/>
+          <w:sz w:val="24"/>
+          <w:szCs w:val="24"/>
+        </w:rPr>
+        <w:t xml:space="preserve"> (55,2%)</w:t>
+      </w:r>
+      <w:r>
+        <w:rPr>
+          <w:rFonts w:ascii="Arial" w:hAnsi="Arial" w:cs="Arial"/>
+          <w:sz w:val="24"/>
+          <w:szCs w:val="24"/>
+        </w:rPr>
+        <w:t xml:space="preserve"> e jurídicas</w:t>
+      </w:r>
+      <w:r>
+        <w:rPr>
+          <w:rFonts w:ascii="Arial" w:hAnsi="Arial" w:cs="Arial"/>
+          <w:sz w:val="24"/>
+          <w:szCs w:val="24"/>
+        </w:rPr>
+        <w:t xml:space="preserve"> (44,8%)</w:t>
+      </w:r>
+      <w:r>
+        <w:rPr>
+          <w:rFonts w:ascii="Arial" w:hAnsi="Arial" w:cs="Arial"/>
+          <w:sz w:val="24"/>
+          <w:szCs w:val="24"/>
+        </w:rPr>
+        <w:t>, não sendo possível determinar alguma tendência nesse aspecto;</w:t>
+      </w:r>
+    </w:p>
+    <w:p>
+      <w:pPr>
+        <w:pStyle w:val="PargrafodaLista"/>
+        <w:numPr>
+          <w:ilvl w:val="0"/>
+          <w:numId w:val="25"/>
+        </w:numPr>
+        <w:suppressAutoHyphens/>
+        <w:jc w:val="both"/>
+        <w:rPr>
+          <w:rFonts w:ascii="Arial" w:hAnsi="Arial" w:cs="Arial"/>
+          <w:sz w:val="24"/>
+          <w:szCs w:val="24"/>
+        </w:rPr>
+      </w:pPr>
+      <w:r>
+        <w:rPr>
+          <w:rFonts w:ascii="Arial" w:hAnsi="Arial" w:cs="Arial"/>
+          <w:sz w:val="24"/>
+          <w:szCs w:val="24"/>
+        </w:rPr>
+        <w:t>No espectro das pessoas jurídicas a categoria de Entidades Empresariais Privadas é predominante, representando cerca de 97% desse universo de dados;</w:t>
+      </w:r>
+    </w:p>
+    <w:p>
+      <w:pPr>
+        <w:pStyle w:val="PargrafodaLista"/>
+        <w:numPr>
+          <w:ilvl w:val="0"/>
+          <w:numId w:val="25"/>
+        </w:numPr>
+        <w:suppressAutoHyphens/>
+        <w:jc w:val="both"/>
+        <w:rPr>
+          <w:rFonts w:ascii="Arial" w:hAnsi="Arial" w:cs="Arial"/>
+          <w:sz w:val="24"/>
+          <w:szCs w:val="24"/>
+        </w:rPr>
+      </w:pPr>
+      <w:r>
+        <w:rPr>
+          <w:rFonts w:ascii="Arial" w:hAnsi="Arial" w:cs="Arial"/>
+          <w:sz w:val="24"/>
+          <w:szCs w:val="24"/>
+        </w:rPr>
+        <w:t xml:space="preserve">Dentre as pessoas jurídicas, as que mais sofreram sanções são as classificadas com CNAE </w:t>
+      </w:r>
+      <w:r>
+        <w:rPr>
+          <w:rFonts w:ascii="Arial" w:hAnsi="Arial" w:cs="Arial"/>
+          <w:sz w:val="24"/>
+          <w:szCs w:val="24"/>
+        </w:rPr>
+        <w:t>“Comércio</w:t>
+      </w:r>
+      <w:r>
+        <w:rPr>
+          <w:rFonts w:ascii="Arial" w:hAnsi="Arial" w:cs="Arial"/>
+          <w:sz w:val="24"/>
+          <w:szCs w:val="24"/>
+        </w:rPr>
+        <w:t>; R</w:t>
+      </w:r>
+      <w:r>
+        <w:rPr>
+          <w:rFonts w:ascii="Arial" w:hAnsi="Arial" w:cs="Arial"/>
+          <w:sz w:val="24"/>
+          <w:szCs w:val="24"/>
+        </w:rPr>
+        <w:t>eparação de</w:t>
+      </w:r>
+      <w:r>
+        <w:rPr>
+          <w:rFonts w:ascii="Arial" w:hAnsi="Arial" w:cs="Arial"/>
+          <w:sz w:val="24"/>
+          <w:szCs w:val="24"/>
+        </w:rPr>
+        <w:t xml:space="preserve"> V</w:t>
+      </w:r>
+      <w:r>
+        <w:rPr>
+          <w:rFonts w:ascii="Arial" w:hAnsi="Arial" w:cs="Arial"/>
+          <w:sz w:val="24"/>
+          <w:szCs w:val="24"/>
+        </w:rPr>
+        <w:t>eículos</w:t>
+      </w:r>
+      <w:r>
+        <w:rPr>
+          <w:rFonts w:ascii="Arial" w:hAnsi="Arial" w:cs="Arial"/>
+          <w:sz w:val="24"/>
+          <w:szCs w:val="24"/>
+        </w:rPr>
+        <w:t xml:space="preserve"> A</w:t>
+      </w:r>
+      <w:r>
+        <w:rPr>
+          <w:rFonts w:ascii="Arial" w:hAnsi="Arial" w:cs="Arial"/>
+          <w:sz w:val="24"/>
+          <w:szCs w:val="24"/>
+        </w:rPr>
+        <w:t>utomotores e</w:t>
+      </w:r>
+      <w:r>
+        <w:rPr>
+          <w:rFonts w:ascii="Arial" w:hAnsi="Arial" w:cs="Arial"/>
+          <w:sz w:val="24"/>
+          <w:szCs w:val="24"/>
+        </w:rPr>
+        <w:t xml:space="preserve"> M</w:t>
+      </w:r>
+      <w:r>
+        <w:rPr>
+          <w:rFonts w:ascii="Arial" w:hAnsi="Arial" w:cs="Arial"/>
+          <w:sz w:val="24"/>
+          <w:szCs w:val="24"/>
+        </w:rPr>
+        <w:t>otocicletas”, representando cerca de 34% desse universo, seguida de “Atividades Administrativas e</w:t>
+      </w:r>
+      <w:r>
+        <w:rPr>
+          <w:rFonts w:ascii="Arial" w:hAnsi="Arial" w:cs="Arial"/>
+          <w:sz w:val="24"/>
+          <w:szCs w:val="24"/>
+        </w:rPr>
+        <w:t xml:space="preserve"> Serviços Complementares</w:t>
+      </w:r>
+      <w:r>
+        <w:rPr>
+          <w:rFonts w:ascii="Arial" w:hAnsi="Arial" w:cs="Arial"/>
+          <w:sz w:val="24"/>
+          <w:szCs w:val="24"/>
+        </w:rPr>
+        <w:t>”, com 15%, “</w:t>
+      </w:r>
+      <w:r>
+        <w:rPr>
+          <w:rFonts w:ascii="Arial" w:hAnsi="Arial" w:cs="Arial"/>
+          <w:sz w:val="24"/>
+          <w:szCs w:val="24"/>
+        </w:rPr>
+        <w:t>Ativida</w:t>
+      </w:r>
+      <w:r>
+        <w:rPr>
+          <w:rFonts w:ascii="Arial" w:hAnsi="Arial" w:cs="Arial"/>
+          <w:sz w:val="24"/>
+          <w:szCs w:val="24"/>
+        </w:rPr>
+        <w:t>des Profissionais, Científicas e</w:t>
+      </w:r>
+      <w:r>
+        <w:rPr>
+          <w:rFonts w:ascii="Arial" w:hAnsi="Arial" w:cs="Arial"/>
+          <w:sz w:val="24"/>
+          <w:szCs w:val="24"/>
+        </w:rPr>
+        <w:t xml:space="preserve"> Técnicas</w:t>
+      </w:r>
+      <w:r>
+        <w:rPr>
+          <w:rFonts w:ascii="Arial" w:hAnsi="Arial" w:cs="Arial"/>
+          <w:sz w:val="24"/>
+          <w:szCs w:val="24"/>
+        </w:rPr>
+        <w:t>”, com 7,9% e “Transporte, Armazenagem e</w:t>
+      </w:r>
+      <w:r>
+        <w:rPr>
+          <w:rFonts w:ascii="Arial" w:hAnsi="Arial" w:cs="Arial"/>
+          <w:sz w:val="24"/>
+          <w:szCs w:val="24"/>
+        </w:rPr>
+        <w:t xml:space="preserve"> Correio</w:t>
+      </w:r>
+      <w:r>
+        <w:rPr>
+          <w:rFonts w:ascii="Arial" w:hAnsi="Arial" w:cs="Arial"/>
+          <w:sz w:val="24"/>
+          <w:szCs w:val="24"/>
+        </w:rPr>
+        <w:t>”, com cerca de 7%, compondo os cinco primeiros dessa lista;</w:t>
+      </w:r>
+    </w:p>
+    <w:p>
+      <w:pPr>
+        <w:pStyle w:val="PargrafodaLista"/>
+        <w:numPr>
+          <w:ilvl w:val="0"/>
+          <w:numId w:val="25"/>
+        </w:numPr>
+        <w:suppressAutoHyphens/>
+        <w:jc w:val="both"/>
+        <w:rPr>
+          <w:rFonts w:ascii="Arial" w:hAnsi="Arial" w:cs="Arial"/>
+          <w:sz w:val="24"/>
+          <w:szCs w:val="24"/>
+        </w:rPr>
+      </w:pPr>
+      <w:r>
+        <w:rPr>
+          <w:rFonts w:ascii="Arial" w:hAnsi="Arial" w:cs="Arial"/>
+          <w:sz w:val="24"/>
+          <w:szCs w:val="24"/>
+        </w:rPr>
+        <w:t>O estado de São Paulo é predominante no número de sanções aplicadas, possuindo quase 4 vezes mais sanções que o segundo colocado, o estado do Paran</w:t>
+      </w:r>
+      <w:r>
+        <w:rPr>
+          <w:rFonts w:ascii="Arial" w:hAnsi="Arial" w:cs="Arial"/>
+          <w:sz w:val="24"/>
+          <w:szCs w:val="24"/>
+        </w:rPr>
+        <w:t>á.</w:t>
+      </w:r>
+    </w:p>
+    <w:p>
+      <w:pPr>
+        <w:pStyle w:val="PargrafodaLista"/>
+        <w:numPr>
+          <w:ilvl w:val="0"/>
+          <w:numId w:val="25"/>
+        </w:numPr>
+        <w:suppressAutoHyphens/>
+        <w:jc w:val="both"/>
+        <w:rPr>
+          <w:rFonts w:ascii="Arial" w:eastAsia="Times New Roman" w:hAnsi="Arial"/>
+          <w:b/>
+          <w:bCs/>
+          <w:kern w:val="32"/>
+          <w:sz w:val="24"/>
+          <w:szCs w:val="32"/>
+          <w:lang w:eastAsia="pt-BR"/>
+        </w:rPr>
+      </w:pPr>
+      <w:r>
+        <w:rPr>
+          <w:rFonts w:ascii="Arial" w:hAnsi="Arial" w:cs="Arial"/>
+          <w:sz w:val="24"/>
+          <w:szCs w:val="24"/>
+        </w:rPr>
+        <w:t>Os estados de São Paulo, Paraná, Rio Grande do Sul, Bahia e Minas Gerais (5 primeiros) totalizam cerca de 57% de todas as sanções do país;</w:t>
+      </w:r>
+    </w:p>
+    <w:p>
+      <w:pPr>
+        <w:pStyle w:val="PargrafodaLista"/>
+        <w:numPr>
+          <w:ilvl w:val="0"/>
+          <w:numId w:val="25"/>
+        </w:numPr>
+        <w:suppressAutoHyphens/>
+        <w:jc w:val="both"/>
+        <w:rPr>
+          <w:rFonts w:ascii="Arial" w:eastAsia="Times New Roman" w:hAnsi="Arial"/>
+          <w:b/>
+          <w:bCs/>
+          <w:kern w:val="32"/>
+          <w:sz w:val="24"/>
+          <w:szCs w:val="32"/>
+          <w:lang w:eastAsia="pt-BR"/>
+        </w:rPr>
+      </w:pPr>
+      <w:r>
+        <w:rPr>
+          <w:rFonts w:ascii="Arial" w:hAnsi="Arial" w:cs="Arial"/>
+          <w:sz w:val="24"/>
+          <w:szCs w:val="24"/>
+        </w:rPr>
+        <w:t>O estado que mais aplica sanções é São Paulo, totalizando cerca de 26% das sanções vigentes, seguido pelo Distrito Federal, com 8%, Rio Grande Sul, com 7%, Bahia, 6,9% e MG, com 6,2%, compondo os 5 primeiros colocados dessa classificação;</w:t>
+      </w:r>
+    </w:p>
+    <w:p>
+      <w:pPr>
+        <w:pStyle w:val="PargrafodaLista"/>
+        <w:numPr>
+          <w:ilvl w:val="0"/>
+          <w:numId w:val="25"/>
+        </w:numPr>
+        <w:suppressAutoHyphens/>
+        <w:jc w:val="both"/>
+        <w:rPr>
+          <w:rFonts w:ascii="Arial" w:eastAsia="Times New Roman" w:hAnsi="Arial"/>
+          <w:b/>
+          <w:bCs/>
+          <w:kern w:val="32"/>
+          <w:sz w:val="24"/>
+          <w:szCs w:val="32"/>
+          <w:lang w:eastAsia="pt-BR"/>
+        </w:rPr>
+      </w:pPr>
+      <w:r>
+        <w:rPr>
+          <w:rFonts w:ascii="Arial" w:hAnsi="Arial" w:cs="Arial"/>
+          <w:sz w:val="24"/>
+          <w:szCs w:val="24"/>
+        </w:rPr>
+        <w:t>O órgãos sancionadores mais atuantes estão classificados como Justiça do Estado de São Paulo</w:t>
+      </w:r>
+      <w:r>
+        <w:rPr>
+          <w:rFonts w:ascii="Arial" w:eastAsia="Times New Roman" w:hAnsi="Arial"/>
+          <w:b/>
+          <w:bCs/>
+          <w:kern w:val="32"/>
+          <w:sz w:val="24"/>
+          <w:szCs w:val="32"/>
+          <w:lang w:eastAsia="pt-BR"/>
+        </w:rPr>
+        <w:t>;</w:t>
+      </w:r>
+    </w:p>
+    <w:p>
+      <w:pPr>
+        <w:pStyle w:val="PargrafodaLista"/>
+        <w:numPr>
+          <w:ilvl w:val="0"/>
+          <w:numId w:val="25"/>
+        </w:numPr>
+        <w:suppressAutoHyphens/>
+        <w:jc w:val="both"/>
+        <w:rPr>
+          <w:rFonts w:ascii="Arial" w:eastAsia="Times New Roman" w:hAnsi="Arial"/>
+          <w:b/>
+          <w:bCs/>
+          <w:kern w:val="32"/>
+          <w:sz w:val="24"/>
+          <w:szCs w:val="32"/>
+          <w:lang w:eastAsia="pt-BR"/>
+        </w:rPr>
+      </w:pPr>
+      <w:r>
+        <w:rPr>
+          <w:rFonts w:ascii="Arial" w:hAnsi="Arial" w:cs="Arial"/>
+          <w:sz w:val="24"/>
+          <w:szCs w:val="24"/>
+        </w:rPr>
+        <w:t xml:space="preserve">Os poderes que mais aplicam sanções são o </w:t>
+      </w:r>
+      <w:proofErr w:type="spellStart"/>
+      <w:r>
+        <w:rPr>
+          <w:rFonts w:ascii="Arial" w:hAnsi="Arial" w:cs="Arial"/>
+          <w:sz w:val="24"/>
+          <w:szCs w:val="24"/>
+        </w:rPr>
+        <w:t>Judicíário</w:t>
+      </w:r>
+      <w:proofErr w:type="spellEnd"/>
+      <w:r>
+        <w:rPr>
+          <w:rFonts w:ascii="Arial" w:hAnsi="Arial" w:cs="Arial"/>
+          <w:sz w:val="24"/>
+          <w:szCs w:val="24"/>
+        </w:rPr>
+        <w:t>, com cerca de 61% do total, e o Executivo, com cerca de 36%</w:t>
+      </w:r>
+      <w:r>
+        <w:rPr>
+          <w:rFonts w:ascii="Arial" w:eastAsia="Times New Roman" w:hAnsi="Arial"/>
+          <w:b/>
+          <w:bCs/>
+          <w:kern w:val="32"/>
+          <w:sz w:val="24"/>
+          <w:szCs w:val="32"/>
+          <w:lang w:eastAsia="pt-BR"/>
+        </w:rPr>
+        <w:t>.</w:t>
+      </w:r>
+      <w:r>
+        <w:rPr>
+          <w:rFonts w:ascii="Arial" w:eastAsia="Times New Roman" w:hAnsi="Arial"/>
+          <w:bCs/>
+          <w:kern w:val="32"/>
+          <w:sz w:val="24"/>
+          <w:szCs w:val="32"/>
+          <w:lang w:eastAsia="pt-BR"/>
+        </w:rPr>
+        <w:t xml:space="preserve"> Os dois juntos totalizam cerca de 97% de todas as sanções aplicadas;</w:t>
+      </w:r>
+    </w:p>
+    <w:p>
+      <w:pPr>
+        <w:pStyle w:val="PargrafodaLista"/>
+        <w:numPr>
+          <w:ilvl w:val="0"/>
+          <w:numId w:val="25"/>
+        </w:numPr>
+        <w:suppressAutoHyphens/>
+        <w:jc w:val="both"/>
+        <w:rPr>
+          <w:rFonts w:ascii="Arial" w:eastAsia="Times New Roman" w:hAnsi="Arial"/>
+          <w:b/>
+          <w:bCs/>
+          <w:kern w:val="32"/>
+          <w:sz w:val="24"/>
+          <w:szCs w:val="32"/>
+          <w:lang w:eastAsia="pt-BR"/>
+        </w:rPr>
+      </w:pPr>
+      <w:r>
+        <w:rPr>
+          <w:rFonts w:ascii="Arial" w:eastAsia="Times New Roman" w:hAnsi="Arial"/>
+          <w:bCs/>
+          <w:kern w:val="32"/>
+          <w:sz w:val="24"/>
+          <w:szCs w:val="32"/>
+          <w:lang w:eastAsia="pt-BR"/>
+        </w:rPr>
+        <w:t>O prazo médio de vigência de uma sanção é de 59 meses. Porém, nessa série, percebeu-se, também, que o coeficiente de variação é de é muito alto (60%), o que faz com que a média não seja um métrica muito confiável.</w:t>
+      </w:r>
+      <w:bookmarkStart w:id="20" w:name="_GoBack"/>
+      <w:bookmarkEnd w:id="20"/>
+    </w:p>
+    <w:p>
+      <w:pPr>
+        <w:spacing w:after="0" w:line="240" w:lineRule="auto"/>
+        <w:rPr>
+          <w:rFonts w:ascii="Arial" w:eastAsia="Times New Roman" w:hAnsi="Arial"/>
+          <w:b/>
+          <w:bCs/>
+          <w:kern w:val="32"/>
+          <w:sz w:val="24"/>
+          <w:szCs w:val="32"/>
+          <w:lang w:eastAsia="pt-BR"/>
+        </w:rPr>
+      </w:pPr>
+      <w:r>
+        <w:rPr>
           <w:lang w:eastAsia="pt-BR"/>
         </w:rPr>
         <w:br w:type="page"/>
@@ -25283,6 +26592,7 @@
         </w:rPr>
         <w:t>Links</w:t>
       </w:r>
+      <w:bookmarkEnd w:id="18"/>
     </w:p>
     <w:p>
       <w:pPr>
@@ -25340,19 +26650,19 @@
         <w:suppressAutoHyphens/>
         <w:jc w:val="center"/>
       </w:pPr>
-      <w:bookmarkStart w:id="20" w:name="_Toc351475134"/>
-      <w:bookmarkStart w:id="21" w:name="_Toc297133353"/>
-      <w:bookmarkStart w:id="22" w:name="_Toc445198589"/>
+      <w:bookmarkStart w:id="21" w:name="_Toc351475134"/>
+      <w:bookmarkStart w:id="22" w:name="_Toc297133353"/>
       <w:r>
         <w:br w:type="page"/>
       </w:r>
+      <w:bookmarkStart w:id="23" w:name="_Toc40398761"/>
       <w:r>
         <w:lastRenderedPageBreak/>
         <w:t>REFERÊNCIAS</w:t>
       </w:r>
-      <w:bookmarkEnd w:id="20"/>
       <w:bookmarkEnd w:id="21"/>
       <w:bookmarkEnd w:id="22"/>
+      <w:bookmarkEnd w:id="23"/>
     </w:p>
     <w:p>
       <w:pPr>
@@ -25737,7 +27047,7 @@
       </w:pPr>
     </w:p>
     <w:sectPr>
-      <w:headerReference w:type="default" r:id="rId99"/>
+      <w:headerReference w:type="default" r:id="rId105"/>
       <w:pgSz w:w="11906" w:h="16838"/>
       <w:pgMar w:top="1701" w:right="1134" w:bottom="1134" w:left="1701" w:header="709" w:footer="709" w:gutter="0"/>
       <w:cols w:space="708"/>
@@ -25850,19 +27160,7 @@
           <w:rPr>
             <w:rStyle w:val="Hyperlink"/>
           </w:rPr>
-          <w:t>http://w</w:t>
-        </w:r>
-        <w:r>
-          <w:rPr>
-            <w:rStyle w:val="Hyperlink"/>
-          </w:rPr>
-          <w:t>w</w:t>
-        </w:r>
-        <w:r>
-          <w:rPr>
-            <w:rStyle w:val="Hyperlink"/>
-          </w:rPr>
-          <w:t>w.portaltransparencia.gov.br/sobre/o-que-e-e-como-funciona</w:t>
+          <w:t>http://www.portaltransparencia.gov.br/sobre/o-que-e-e-como-funciona</w:t>
         </w:r>
       </w:hyperlink>
     </w:p>
@@ -25904,19 +27202,7 @@
           <w:rPr>
             <w:rStyle w:val="Hyperlink"/>
           </w:rPr>
-          <w:t>https:</w:t>
-        </w:r>
-        <w:r>
-          <w:rPr>
-            <w:rStyle w:val="Hyperlink"/>
-          </w:rPr>
-          <w:t>/</w:t>
-        </w:r>
-        <w:r>
-          <w:rPr>
-            <w:rStyle w:val="Hyperlink"/>
-          </w:rPr>
-          <w:t>/g1.globo.com/mundo/noticia/2020/01/23/brasil-repete-pior-nota-em-2019-e-cai-em-ranking-de-corrupcao.ghtml</w:t>
+          <w:t>https://g1.globo.com/mundo/noticia/2020/01/23/brasil-repete-pior-nota-em-2019-e-cai-em-ranking-de-corrupcao.ghtml</w:t>
         </w:r>
       </w:hyperlink>
     </w:p>
@@ -25992,19 +27278,7 @@
           <w:rPr>
             <w:rStyle w:val="Hyperlink"/>
           </w:rPr>
-          <w:t>http://www.portaltranspa</w:t>
-        </w:r>
-        <w:r>
-          <w:rPr>
-            <w:rStyle w:val="Hyperlink"/>
-          </w:rPr>
-          <w:t>r</w:t>
-        </w:r>
-        <w:r>
-          <w:rPr>
-            <w:rStyle w:val="Hyperlink"/>
-          </w:rPr>
-          <w:t>encia.gov.br/api-de-dados</w:t>
+          <w:t>http://www.portaltransparencia.gov.br/api-de-dados</w:t>
         </w:r>
       </w:hyperlink>
     </w:p>
@@ -26098,7 +27372,7 @@
       <w:rPr>
         <w:noProof/>
       </w:rPr>
-      <w:t>38</w:t>
+      <w:t>43</w:t>
     </w:r>
     <w:r>
       <w:fldChar w:fldCharType="end"/>
@@ -27031,7 +28305,7 @@
   <w:abstractNum w:abstractNumId="8">
     <w:nsid w:val="202E3683"/>
     <w:multiLevelType w:val="hybridMultilevel"/>
-    <w:tmpl w:val="FE8E1B5A"/>
+    <w:tmpl w:val="2AB00D30"/>
     <w:lvl w:ilvl="0" w:tplc="04160001">
       <w:start w:val="1"/>
       <w:numFmt w:val="bullet"/>
@@ -29395,7 +30669,6 @@
   <w:style w:type="character" w:default="1" w:styleId="Fontepargpadro">
     <w:name w:val="Default Paragraph Font"/>
     <w:uiPriority w:val="1"/>
-    <w:semiHidden/>
     <w:unhideWhenUsed/>
   </w:style>
   <w:style w:type="table" w:default="1" w:styleId="Tabelanormal">
@@ -30118,7 +31391,7 @@
 </file>
 
 <file path=customXml/itemProps1.xml><?xml version="1.0" encoding="utf-8"?>
-<ds:datastoreItem xmlns:ds="http://schemas.openxmlformats.org/officeDocument/2006/customXml" ds:itemID="{CBE61122-259E-4251-B011-C300BB1EFF0D}">
+<ds:datastoreItem xmlns:ds="http://schemas.openxmlformats.org/officeDocument/2006/customXml" ds:itemID="{86CB7DAD-F773-4F2C-9FF3-0A695BCDF3FF}">
   <ds:schemaRefs>
     <ds:schemaRef ds:uri="http://schemas.openxmlformats.org/officeDocument/2006/bibliography"/>
   </ds:schemaRefs>

</xml_diff>